<commit_message>
Criação de Novas Seções
Foram incluídas novas seções no documento do tutorial. Essas seções
ainda estão em construção.
</commit_message>
<xml_diff>
--- a/Tutorial/Tutorial - Gestao Configuracao.docx
+++ b/Tutorial/Tutorial - Gestao Configuracao.docx
@@ -215,31 +215,7 @@
           <w:sz w:val="28"/>
           <w:szCs w:val="28"/>
         </w:rPr>
-        <w:t xml:space="preserve">Parte 1 – </w:t>
-      </w:r>
-      <w:commentRangeStart w:id="2"/>
-      <w:r>
-        <w:rPr>
-          <w:b/>
-          <w:sz w:val="28"/>
-          <w:szCs w:val="28"/>
-        </w:rPr>
-        <w:t xml:space="preserve">Revisão </w:t>
-      </w:r>
-      <w:commentRangeEnd w:id="2"/>
-      <w:r>
-        <w:rPr>
-          <w:rStyle w:val="CommentReference"/>
-        </w:rPr>
-        <w:commentReference w:id="2"/>
-      </w:r>
-      <w:r>
-        <w:rPr>
-          <w:b/>
-          <w:sz w:val="28"/>
-          <w:szCs w:val="28"/>
-        </w:rPr>
-        <w:t xml:space="preserve">Teórica </w:t>
+        <w:t xml:space="preserve">Parte 1 – Revisão Teórica </w:t>
       </w:r>
     </w:p>
     <w:p>
@@ -1916,8 +1892,6 @@
           <w:szCs w:val="22"/>
         </w:rPr>
       </w:pPr>
-      <w:bookmarkStart w:id="3" w:name="_GoBack"/>
-      <w:bookmarkEnd w:id="3"/>
     </w:p>
     <w:p>
       <w:pPr>
@@ -2047,7 +2021,7 @@
         </w:rPr>
         <w:t>Os indivíduos responsáveis pela aprovação dos itens da linha de base (e.x. a</w:t>
       </w:r>
-      <w:commentRangeStart w:id="4"/>
+      <w:commentRangeStart w:id="2"/>
       <w:r>
         <w:rPr>
           <w:sz w:val="22"/>
@@ -2055,12 +2029,12 @@
         </w:rPr>
         <w:t>utoridades da aprovação</w:t>
       </w:r>
-      <w:commentRangeEnd w:id="4"/>
+      <w:commentRangeEnd w:id="2"/>
       <w:r>
         <w:rPr>
           <w:rStyle w:val="CommentReference"/>
         </w:rPr>
-        <w:commentReference w:id="4"/>
+        <w:commentReference w:id="2"/>
       </w:r>
       <w:r>
         <w:rPr>
@@ -2279,12 +2253,1003 @@
           <w:szCs w:val="22"/>
         </w:rPr>
       </w:pPr>
-      <w:r>
-        <w:rPr>
-          <w:sz w:val="22"/>
-          <w:szCs w:val="22"/>
+    </w:p>
+    <w:p>
+      <w:pPr>
+        <w:jc w:val="center"/>
+        <w:rPr>
+          <w:sz w:val="28"/>
+          <w:szCs w:val="28"/>
+        </w:rPr>
+      </w:pPr>
+      <w:r>
+        <w:rPr>
+          <w:b/>
+          <w:sz w:val="28"/>
+          <w:szCs w:val="28"/>
+        </w:rPr>
+        <w:t xml:space="preserve">Parte 2 – Utilizando Controle de Versões e Mudanças com </w:t>
+      </w:r>
+      <w:r>
+        <w:rPr>
+          <w:b/>
+          <w:sz w:val="28"/>
+          <w:szCs w:val="28"/>
+          <w:lang w:val="en-US"/>
+        </w:rPr>
+        <w:t>Git</w:t>
+      </w:r>
+      <w:r>
+        <w:rPr>
+          <w:b/>
+          <w:sz w:val="28"/>
+          <w:szCs w:val="28"/>
+          <w:lang w:val="en-US"/>
         </w:rPr>
         <w:t xml:space="preserve"> </w:t>
+      </w:r>
+      <w:r>
+        <w:rPr>
+          <w:b/>
+          <w:sz w:val="28"/>
+          <w:szCs w:val="28"/>
+          <w:lang w:val="en-US"/>
+        </w:rPr>
+        <w:t>/</w:t>
+      </w:r>
+      <w:r>
+        <w:rPr>
+          <w:b/>
+          <w:sz w:val="28"/>
+          <w:szCs w:val="28"/>
+          <w:lang w:val="en-US"/>
+        </w:rPr>
+        <w:t xml:space="preserve"> </w:t>
+      </w:r>
+      <w:r>
+        <w:rPr>
+          <w:b/>
+          <w:sz w:val="28"/>
+          <w:szCs w:val="28"/>
+          <w:lang w:val="en-US"/>
+        </w:rPr>
+        <w:t>Git</w:t>
+      </w:r>
+      <w:r>
+        <w:rPr>
+          <w:b/>
+          <w:sz w:val="28"/>
+          <w:szCs w:val="28"/>
+          <w:lang w:val="en-US"/>
+        </w:rPr>
+        <w:t>H</w:t>
+      </w:r>
+      <w:r>
+        <w:rPr>
+          <w:b/>
+          <w:sz w:val="28"/>
+          <w:szCs w:val="28"/>
+          <w:lang w:val="en-US"/>
+        </w:rPr>
+        <w:t>ub</w:t>
+      </w:r>
+      <w:r>
+        <w:rPr>
+          <w:b/>
+          <w:sz w:val="28"/>
+          <w:szCs w:val="28"/>
+        </w:rPr>
+        <w:t xml:space="preserve"> </w:t>
+      </w:r>
+    </w:p>
+    <w:p>
+      <w:pPr>
+        <w:jc w:val="both"/>
+        <w:rPr>
+          <w:sz w:val="22"/>
+          <w:szCs w:val="22"/>
+        </w:rPr>
+      </w:pPr>
+    </w:p>
+    <w:p>
+      <w:pPr>
+        <w:jc w:val="both"/>
+        <w:rPr>
+          <w:sz w:val="22"/>
+          <w:szCs w:val="22"/>
+        </w:rPr>
+      </w:pPr>
+      <w:r>
+        <w:rPr>
+          <w:sz w:val="22"/>
+          <w:szCs w:val="22"/>
+        </w:rPr>
+        <w:t>O seguinte tutorial tem por objetivo exercitar os conceitos relativos a Gestão de Configuração, mais especificamente Controle de Versões e Controle de Mudanças. O cenário criado para execução da prática é similar ao adotado em ambientes de Fabrica de Software.</w:t>
+      </w:r>
+    </w:p>
+    <w:p>
+      <w:pPr>
+        <w:jc w:val="both"/>
+        <w:rPr>
+          <w:sz w:val="22"/>
+          <w:szCs w:val="22"/>
+        </w:rPr>
+      </w:pPr>
+    </w:p>
+    <w:p>
+      <w:pPr>
+        <w:jc w:val="both"/>
+        <w:rPr>
+          <w:sz w:val="22"/>
+          <w:szCs w:val="22"/>
+        </w:rPr>
+      </w:pPr>
+      <w:r>
+        <w:rPr>
+          <w:sz w:val="22"/>
+          <w:szCs w:val="22"/>
+        </w:rPr>
+        <w:t>Alguns passos de como usar o Git no Eclipse.</w:t>
+      </w:r>
+    </w:p>
+    <w:p>
+      <w:pPr>
+        <w:jc w:val="both"/>
+        <w:rPr>
+          <w:sz w:val="22"/>
+          <w:szCs w:val="22"/>
+        </w:rPr>
+      </w:pPr>
+    </w:p>
+    <w:p>
+      <w:pPr>
+        <w:pStyle w:val="ListParagraph"/>
+        <w:numPr>
+          <w:ilvl w:val="0"/>
+          <w:numId w:val="30"/>
+        </w:numPr>
+        <w:jc w:val="both"/>
+        <w:rPr>
+          <w:sz w:val="22"/>
+          <w:szCs w:val="22"/>
+        </w:rPr>
+      </w:pPr>
+      <w:r>
+        <w:rPr>
+          <w:sz w:val="22"/>
+          <w:szCs w:val="22"/>
+        </w:rPr>
+        <w:t>Crie seu usuário no GitHub</w:t>
+      </w:r>
+    </w:p>
+    <w:p>
+      <w:pPr>
+        <w:pStyle w:val="ListParagraph"/>
+        <w:numPr>
+          <w:ilvl w:val="0"/>
+          <w:numId w:val="30"/>
+        </w:numPr>
+        <w:jc w:val="both"/>
+        <w:rPr>
+          <w:sz w:val="22"/>
+          <w:szCs w:val="22"/>
+        </w:rPr>
+      </w:pPr>
+      <w:r>
+        <w:rPr>
+          <w:sz w:val="22"/>
+          <w:szCs w:val="22"/>
+        </w:rPr>
+        <w:t>Acesse o repositório criado pelo professor através do link abaixo.</w:t>
+      </w:r>
+    </w:p>
+    <w:commentRangeStart w:id="3"/>
+    <w:p>
+      <w:pPr>
+        <w:pStyle w:val="ListParagraph"/>
+        <w:numPr>
+          <w:ilvl w:val="0"/>
+          <w:numId w:val="31"/>
+        </w:numPr>
+        <w:jc w:val="both"/>
+        <w:rPr>
+          <w:sz w:val="22"/>
+          <w:szCs w:val="22"/>
+        </w:rPr>
+      </w:pPr>
+      <w:r>
+        <w:rPr>
+          <w:sz w:val="22"/>
+          <w:szCs w:val="22"/>
+        </w:rPr>
+        <w:fldChar w:fldCharType="begin"/>
+      </w:r>
+      <w:r>
+        <w:rPr>
+          <w:sz w:val="22"/>
+          <w:szCs w:val="22"/>
+        </w:rPr>
+        <w:instrText xml:space="preserve"> HYPERLINK "</w:instrText>
+      </w:r>
+      <w:r>
+        <w:rPr>
+          <w:sz w:val="22"/>
+          <w:szCs w:val="22"/>
+        </w:rPr>
+        <w:instrText>https://github.com/eguimaraes15/unifor-gestao-configuracao</w:instrText>
+      </w:r>
+      <w:r>
+        <w:rPr>
+          <w:sz w:val="22"/>
+          <w:szCs w:val="22"/>
+        </w:rPr>
+        <w:instrText xml:space="preserve">" </w:instrText>
+      </w:r>
+      <w:r>
+        <w:rPr>
+          <w:sz w:val="22"/>
+          <w:szCs w:val="22"/>
+        </w:rPr>
+        <w:fldChar w:fldCharType="separate"/>
+      </w:r>
+      <w:r>
+        <w:rPr>
+          <w:rStyle w:val="Hyperlink"/>
+          <w:sz w:val="22"/>
+          <w:szCs w:val="22"/>
+        </w:rPr>
+        <w:t>https://github.com/eguimaraes15/unifor-gestao-configuracao</w:t>
+      </w:r>
+      <w:r>
+        <w:rPr>
+          <w:sz w:val="22"/>
+          <w:szCs w:val="22"/>
+        </w:rPr>
+        <w:fldChar w:fldCharType="end"/>
+      </w:r>
+      <w:r>
+        <w:rPr>
+          <w:sz w:val="22"/>
+          <w:szCs w:val="22"/>
+        </w:rPr>
+        <w:t xml:space="preserve"> </w:t>
+      </w:r>
+      <w:commentRangeEnd w:id="3"/>
+      <w:r>
+        <w:rPr>
+          <w:rStyle w:val="CommentReference"/>
+        </w:rPr>
+        <w:commentReference w:id="3"/>
+      </w:r>
+    </w:p>
+    <w:p>
+      <w:pPr>
+        <w:pStyle w:val="ListParagraph"/>
+        <w:numPr>
+          <w:ilvl w:val="0"/>
+          <w:numId w:val="30"/>
+        </w:numPr>
+        <w:jc w:val="both"/>
+        <w:rPr>
+          <w:sz w:val="22"/>
+          <w:szCs w:val="22"/>
+        </w:rPr>
+      </w:pPr>
+      <w:r>
+        <w:rPr>
+          <w:sz w:val="22"/>
+          <w:szCs w:val="22"/>
+        </w:rPr>
+        <w:t xml:space="preserve">Crie um </w:t>
+      </w:r>
+      <w:r>
+        <w:rPr>
+          <w:sz w:val="22"/>
+          <w:szCs w:val="22"/>
+          <w:lang w:val="en-US"/>
+        </w:rPr>
+        <w:t>Fork</w:t>
+      </w:r>
+      <w:r>
+        <w:rPr>
+          <w:sz w:val="22"/>
+          <w:szCs w:val="22"/>
+        </w:rPr>
+        <w:t xml:space="preserve"> do repositório para seu usuário no GitHub (veja figura abaixo). Dessa forma, você estará criando uma ramificação do projeto para sua conta do GitHub de forma que agora você pode colaborar com o repositório de outros usuários.</w:t>
+      </w:r>
+    </w:p>
+    <w:p>
+      <w:pPr>
+        <w:pStyle w:val="ListParagraph"/>
+        <w:jc w:val="both"/>
+        <w:rPr>
+          <w:sz w:val="22"/>
+          <w:szCs w:val="22"/>
+        </w:rPr>
+      </w:pPr>
+    </w:p>
+    <w:p>
+      <w:pPr>
+        <w:pStyle w:val="ListParagraph"/>
+        <w:jc w:val="both"/>
+        <w:rPr>
+          <w:sz w:val="22"/>
+          <w:szCs w:val="22"/>
+        </w:rPr>
+      </w:pPr>
+      <w:r>
+        <w:rPr>
+          <w:sz w:val="22"/>
+          <w:szCs w:val="22"/>
+        </w:rPr>
+        <w:t>INSERIR FIGURA</w:t>
+      </w:r>
+    </w:p>
+    <w:p>
+      <w:pPr>
+        <w:pStyle w:val="ListParagraph"/>
+        <w:jc w:val="both"/>
+        <w:rPr>
+          <w:sz w:val="22"/>
+          <w:szCs w:val="22"/>
+        </w:rPr>
+      </w:pPr>
+    </w:p>
+    <w:p>
+      <w:pPr>
+        <w:pStyle w:val="ListParagraph"/>
+        <w:numPr>
+          <w:ilvl w:val="0"/>
+          <w:numId w:val="30"/>
+        </w:numPr>
+        <w:jc w:val="both"/>
+        <w:rPr>
+          <w:sz w:val="22"/>
+          <w:szCs w:val="22"/>
+        </w:rPr>
+      </w:pPr>
+      <w:r>
+        <w:rPr>
+          <w:sz w:val="22"/>
+          <w:szCs w:val="22"/>
+        </w:rPr>
+        <w:t xml:space="preserve">Uma vez criado um </w:t>
+      </w:r>
+      <w:r>
+        <w:rPr>
+          <w:sz w:val="22"/>
+          <w:szCs w:val="22"/>
+          <w:lang w:val="en-US"/>
+        </w:rPr>
+        <w:t>Fork</w:t>
+      </w:r>
+      <w:r>
+        <w:rPr>
+          <w:sz w:val="22"/>
+          <w:szCs w:val="22"/>
+        </w:rPr>
+        <w:t xml:space="preserve"> do repositório que se deseja colaborar, você deve agora criar uma cópia local na sua máquina. Lembre-se que o GitHub permite a criação de uma cópia local, onde são feitas as alterações nos </w:t>
+      </w:r>
+      <w:r>
+        <w:rPr>
+          <w:b/>
+          <w:sz w:val="22"/>
+          <w:szCs w:val="22"/>
+        </w:rPr>
+        <w:t>itens de configuração</w:t>
+      </w:r>
+      <w:r>
+        <w:rPr>
+          <w:sz w:val="22"/>
+          <w:szCs w:val="22"/>
+        </w:rPr>
+        <w:t xml:space="preserve">, após o que cada alteração é salva por meio do </w:t>
+      </w:r>
+      <w:r>
+        <w:rPr>
+          <w:sz w:val="22"/>
+          <w:szCs w:val="22"/>
+          <w:lang w:val="en-US"/>
+        </w:rPr>
+        <w:t>commit</w:t>
+      </w:r>
+      <w:r>
+        <w:rPr>
+          <w:sz w:val="22"/>
+          <w:szCs w:val="22"/>
+        </w:rPr>
+        <w:t>. Quando se finaliza um conjunto de alterações, pode-se enviar tais mudanças para o servidor remoto onde está hospedado o repositório. Esta operação é realizada por meio do comando de “</w:t>
+      </w:r>
+      <w:r>
+        <w:rPr>
+          <w:i/>
+          <w:sz w:val="22"/>
+          <w:szCs w:val="22"/>
+          <w:lang w:val="en-US"/>
+        </w:rPr>
+        <w:t>pull request</w:t>
+      </w:r>
+      <w:r>
+        <w:rPr>
+          <w:sz w:val="22"/>
+          <w:szCs w:val="22"/>
+        </w:rPr>
+        <w:t>”.</w:t>
+      </w:r>
+    </w:p>
+    <w:p>
+      <w:pPr>
+        <w:jc w:val="both"/>
+        <w:rPr>
+          <w:sz w:val="22"/>
+          <w:szCs w:val="22"/>
+          <w:lang w:val="en-US"/>
+        </w:rPr>
+      </w:pPr>
+    </w:p>
+    <w:p>
+      <w:pPr>
+        <w:rPr>
+          <w:sz w:val="22"/>
+          <w:szCs w:val="22"/>
+          <w:lang w:val="en-US"/>
+        </w:rPr>
+      </w:pPr>
+      <w:r>
+        <w:rPr>
+          <w:sz w:val="22"/>
+          <w:szCs w:val="22"/>
+          <w:lang w:val="en-US"/>
+        </w:rPr>
+        <w:br w:type="page"/>
+      </w:r>
+    </w:p>
+    <w:p>
+      <w:pPr>
+        <w:jc w:val="center"/>
+        <w:rPr>
+          <w:b/>
+          <w:sz w:val="28"/>
+          <w:szCs w:val="28"/>
+        </w:rPr>
+      </w:pPr>
+    </w:p>
+    <w:p>
+      <w:pPr>
+        <w:jc w:val="center"/>
+        <w:rPr>
+          <w:b/>
+          <w:sz w:val="28"/>
+          <w:szCs w:val="28"/>
+        </w:rPr>
+      </w:pPr>
+      <w:r>
+        <w:rPr>
+          <w:b/>
+          <w:sz w:val="28"/>
+          <w:szCs w:val="28"/>
+        </w:rPr>
+        <w:t xml:space="preserve">Parte </w:t>
+      </w:r>
+      <w:r>
+        <w:rPr>
+          <w:b/>
+          <w:sz w:val="28"/>
+          <w:szCs w:val="28"/>
+        </w:rPr>
+        <w:t>3</w:t>
+      </w:r>
+      <w:r>
+        <w:rPr>
+          <w:b/>
+          <w:sz w:val="28"/>
+          <w:szCs w:val="28"/>
+        </w:rPr>
+        <w:t xml:space="preserve"> – </w:t>
+      </w:r>
+      <w:r>
+        <w:rPr>
+          <w:b/>
+          <w:sz w:val="28"/>
+          <w:szCs w:val="28"/>
+        </w:rPr>
+        <w:t>Preparação de Ambiente – Usando Git no Eclipse</w:t>
+      </w:r>
+    </w:p>
+    <w:p>
+      <w:pPr>
+        <w:jc w:val="center"/>
+        <w:rPr>
+          <w:b/>
+          <w:sz w:val="28"/>
+          <w:szCs w:val="28"/>
+        </w:rPr>
+      </w:pPr>
+    </w:p>
+    <w:p>
+      <w:pPr>
+        <w:jc w:val="center"/>
+        <w:rPr>
+          <w:sz w:val="28"/>
+          <w:szCs w:val="28"/>
+        </w:rPr>
+      </w:pPr>
+      <w:r>
+        <w:rPr>
+          <w:b/>
+          <w:sz w:val="28"/>
+          <w:szCs w:val="28"/>
+        </w:rPr>
+        <w:t>&lt;</w:t>
+      </w:r>
+      <w:r>
+        <w:rPr>
+          <w:i/>
+          <w:sz w:val="28"/>
+          <w:szCs w:val="28"/>
+        </w:rPr>
+        <w:t>Esta seção do documento encontra-se em construção</w:t>
+      </w:r>
+      <w:r>
+        <w:rPr>
+          <w:b/>
+          <w:sz w:val="28"/>
+          <w:szCs w:val="28"/>
+        </w:rPr>
+        <w:t>&gt;</w:t>
+      </w:r>
+    </w:p>
+    <w:p>
+      <w:pPr>
+        <w:jc w:val="both"/>
+        <w:rPr>
+          <w:sz w:val="22"/>
+          <w:szCs w:val="22"/>
+          <w:lang w:val="en-US"/>
+        </w:rPr>
+      </w:pPr>
+    </w:p>
+    <w:p>
+      <w:pPr>
+        <w:pStyle w:val="ListParagraph"/>
+        <w:numPr>
+          <w:ilvl w:val="0"/>
+          <w:numId w:val="34"/>
+        </w:numPr>
+        <w:jc w:val="both"/>
+        <w:rPr>
+          <w:sz w:val="22"/>
+          <w:szCs w:val="22"/>
+        </w:rPr>
+      </w:pPr>
+      <w:r>
+        <w:rPr>
+          <w:sz w:val="22"/>
+          <w:szCs w:val="22"/>
+        </w:rPr>
+        <w:t>Instalação</w:t>
+      </w:r>
+    </w:p>
+    <w:p>
+      <w:pPr>
+        <w:pStyle w:val="ListParagraph"/>
+        <w:numPr>
+          <w:ilvl w:val="1"/>
+          <w:numId w:val="34"/>
+        </w:numPr>
+        <w:jc w:val="both"/>
+        <w:rPr>
+          <w:sz w:val="22"/>
+          <w:szCs w:val="22"/>
+        </w:rPr>
+      </w:pPr>
+      <w:r>
+        <w:rPr>
+          <w:sz w:val="22"/>
+          <w:szCs w:val="22"/>
+        </w:rPr>
+        <w:t>Instalar o EGit para realizar integração</w:t>
+      </w:r>
+    </w:p>
+    <w:p>
+      <w:pPr>
+        <w:pStyle w:val="ListParagraph"/>
+        <w:numPr>
+          <w:ilvl w:val="1"/>
+          <w:numId w:val="34"/>
+        </w:numPr>
+        <w:jc w:val="both"/>
+        <w:rPr>
+          <w:sz w:val="22"/>
+          <w:szCs w:val="22"/>
+        </w:rPr>
+      </w:pPr>
+      <w:r>
+        <w:rPr>
+          <w:sz w:val="22"/>
+          <w:szCs w:val="22"/>
+          <w:lang w:val="en-US"/>
+        </w:rPr>
+        <w:t>“Help -&gt; Install New Software</w:t>
+      </w:r>
+    </w:p>
+    <w:p>
+      <w:pPr>
+        <w:pStyle w:val="ListParagraph"/>
+        <w:numPr>
+          <w:ilvl w:val="1"/>
+          <w:numId w:val="34"/>
+        </w:numPr>
+        <w:jc w:val="both"/>
+        <w:rPr>
+          <w:rStyle w:val="Hyperlink"/>
+          <w:color w:val="auto"/>
+          <w:sz w:val="22"/>
+          <w:szCs w:val="22"/>
+          <w:u w:val="none"/>
+        </w:rPr>
+      </w:pPr>
+      <w:r>
+        <w:rPr>
+          <w:sz w:val="22"/>
+          <w:szCs w:val="22"/>
+          <w:lang w:val="en-US"/>
+        </w:rPr>
+        <w:t>D</w:t>
+      </w:r>
+      <w:bookmarkStart w:id="4" w:name="_GoBack"/>
+      <w:bookmarkEnd w:id="4"/>
+      <w:r>
+        <w:rPr>
+          <w:sz w:val="22"/>
+          <w:szCs w:val="22"/>
+          <w:lang w:val="en-US"/>
+        </w:rPr>
+        <w:t xml:space="preserve">ownload: </w:t>
+      </w:r>
+      <w:hyperlink r:id="rId9" w:history="1">
+        <w:r>
+          <w:rPr>
+            <w:rStyle w:val="Hyperlink"/>
+            <w:sz w:val="22"/>
+            <w:szCs w:val="22"/>
+            <w:lang w:val="en-US"/>
+          </w:rPr>
+          <w:t>http://download.eclipse.org/releases/indigo</w:t>
+        </w:r>
+      </w:hyperlink>
+    </w:p>
+    <w:p>
+      <w:pPr>
+        <w:pStyle w:val="ListParagraph"/>
+        <w:numPr>
+          <w:ilvl w:val="1"/>
+          <w:numId w:val="34"/>
+        </w:numPr>
+        <w:jc w:val="both"/>
+        <w:rPr>
+          <w:sz w:val="22"/>
+          <w:szCs w:val="22"/>
+        </w:rPr>
+      </w:pPr>
+      <w:r>
+        <w:rPr>
+          <w:sz w:val="22"/>
+          <w:szCs w:val="22"/>
+        </w:rPr>
+        <w:t>Depois que carregar os pacotes selecione:</w:t>
+      </w:r>
+    </w:p>
+    <w:p>
+      <w:pPr>
+        <w:pStyle w:val="ListParagraph"/>
+        <w:numPr>
+          <w:ilvl w:val="2"/>
+          <w:numId w:val="34"/>
+        </w:numPr>
+        <w:jc w:val="both"/>
+        <w:rPr>
+          <w:sz w:val="22"/>
+          <w:szCs w:val="22"/>
+        </w:rPr>
+      </w:pPr>
+      <w:r>
+        <w:rPr>
+          <w:sz w:val="22"/>
+          <w:szCs w:val="22"/>
+          <w:lang w:val="en-US"/>
+        </w:rPr>
+        <w:t>General Purpose Tools e marque Marketplace Client.</w:t>
+      </w:r>
+    </w:p>
+    <w:p>
+      <w:pPr>
+        <w:pStyle w:val="ListParagraph"/>
+        <w:numPr>
+          <w:ilvl w:val="2"/>
+          <w:numId w:val="34"/>
+        </w:numPr>
+        <w:jc w:val="both"/>
+        <w:rPr>
+          <w:sz w:val="22"/>
+          <w:szCs w:val="22"/>
+        </w:rPr>
+      </w:pPr>
+      <w:r>
+        <w:rPr>
+          <w:sz w:val="22"/>
+          <w:szCs w:val="22"/>
+          <w:lang w:val="en-US"/>
+        </w:rPr>
+        <w:t xml:space="preserve">Clique </w:t>
+      </w:r>
+      <w:r>
+        <w:rPr>
+          <w:sz w:val="22"/>
+          <w:szCs w:val="22"/>
+        </w:rPr>
+        <w:t>em</w:t>
+      </w:r>
+      <w:r>
+        <w:rPr>
+          <w:sz w:val="22"/>
+          <w:szCs w:val="22"/>
+          <w:lang w:val="en-US"/>
+        </w:rPr>
+        <w:t xml:space="preserve"> “Next”</w:t>
+      </w:r>
+    </w:p>
+    <w:p>
+      <w:pPr>
+        <w:pStyle w:val="ListParagraph"/>
+        <w:numPr>
+          <w:ilvl w:val="2"/>
+          <w:numId w:val="34"/>
+        </w:numPr>
+        <w:jc w:val="both"/>
+        <w:rPr>
+          <w:sz w:val="22"/>
+          <w:szCs w:val="22"/>
+        </w:rPr>
+      </w:pPr>
+      <w:r>
+        <w:rPr>
+          <w:sz w:val="22"/>
+          <w:szCs w:val="22"/>
+          <w:lang w:val="en-US"/>
+        </w:rPr>
+        <w:t xml:space="preserve">No campo de </w:t>
+      </w:r>
+      <w:r>
+        <w:rPr>
+          <w:sz w:val="22"/>
+          <w:szCs w:val="22"/>
+        </w:rPr>
+        <w:t>busca digite</w:t>
+      </w:r>
+      <w:r>
+        <w:rPr>
+          <w:sz w:val="22"/>
+          <w:szCs w:val="22"/>
+          <w:lang w:val="en-US"/>
+        </w:rPr>
+        <w:t xml:space="preserve"> Egit</w:t>
+      </w:r>
+    </w:p>
+    <w:p>
+      <w:pPr>
+        <w:jc w:val="both"/>
+        <w:rPr>
+          <w:sz w:val="22"/>
+          <w:szCs w:val="22"/>
+          <w:lang w:val="en-US"/>
+        </w:rPr>
+      </w:pPr>
+    </w:p>
+    <w:p>
+      <w:pPr>
+        <w:pStyle w:val="ListParagraph"/>
+        <w:numPr>
+          <w:ilvl w:val="0"/>
+          <w:numId w:val="34"/>
+        </w:numPr>
+        <w:jc w:val="both"/>
+        <w:rPr>
+          <w:sz w:val="22"/>
+          <w:szCs w:val="22"/>
+        </w:rPr>
+      </w:pPr>
+      <w:r>
+        <w:rPr>
+          <w:sz w:val="22"/>
+          <w:szCs w:val="22"/>
+        </w:rPr>
+        <w:t>Explorando a perspectiva do Git -&gt; “Git Repository Exploring”</w:t>
+      </w:r>
+    </w:p>
+    <w:p>
+      <w:pPr>
+        <w:pStyle w:val="ListParagraph"/>
+        <w:numPr>
+          <w:ilvl w:val="0"/>
+          <w:numId w:val="38"/>
+        </w:numPr>
+        <w:jc w:val="both"/>
+        <w:rPr>
+          <w:sz w:val="22"/>
+          <w:szCs w:val="22"/>
+        </w:rPr>
+      </w:pPr>
+      <w:r>
+        <w:rPr>
+          <w:sz w:val="22"/>
+          <w:szCs w:val="22"/>
+        </w:rPr>
+        <w:t>No painel de controle, selecione a opção “</w:t>
+      </w:r>
+      <w:r>
+        <w:rPr>
+          <w:sz w:val="22"/>
+          <w:szCs w:val="22"/>
+          <w:lang w:val="en-US"/>
+        </w:rPr>
+        <w:t>Clone Git Repository</w:t>
+      </w:r>
+      <w:r>
+        <w:rPr>
+          <w:sz w:val="22"/>
+          <w:szCs w:val="22"/>
+        </w:rPr>
+        <w:t>”</w:t>
+      </w:r>
+    </w:p>
+    <w:p>
+      <w:pPr>
+        <w:pStyle w:val="ListParagraph"/>
+        <w:numPr>
+          <w:ilvl w:val="0"/>
+          <w:numId w:val="38"/>
+        </w:numPr>
+        <w:jc w:val="both"/>
+        <w:rPr>
+          <w:sz w:val="22"/>
+          <w:szCs w:val="22"/>
+        </w:rPr>
+      </w:pPr>
+      <w:r>
+        <w:rPr>
+          <w:sz w:val="22"/>
+          <w:szCs w:val="22"/>
+        </w:rPr>
+        <w:t>Configure os dados de conexão com o repositório usando o projeto hospedado no GitHub.</w:t>
+      </w:r>
+    </w:p>
+    <w:p>
+      <w:pPr>
+        <w:pStyle w:val="ListParagraph"/>
+        <w:numPr>
+          <w:ilvl w:val="0"/>
+          <w:numId w:val="38"/>
+        </w:numPr>
+        <w:jc w:val="both"/>
+        <w:rPr>
+          <w:sz w:val="22"/>
+          <w:szCs w:val="22"/>
+        </w:rPr>
+      </w:pPr>
+      <w:r>
+        <w:rPr>
+          <w:sz w:val="22"/>
+          <w:szCs w:val="22"/>
+        </w:rPr>
+        <w:t>Configure o diretório de importação do repositório.</w:t>
+      </w:r>
+    </w:p>
+    <w:p>
+      <w:pPr>
+        <w:pStyle w:val="ListParagraph"/>
+        <w:numPr>
+          <w:ilvl w:val="0"/>
+          <w:numId w:val="38"/>
+        </w:numPr>
+        <w:jc w:val="both"/>
+        <w:rPr>
+          <w:sz w:val="22"/>
+          <w:szCs w:val="22"/>
+        </w:rPr>
+      </w:pPr>
+      <w:r>
+        <w:rPr>
+          <w:sz w:val="22"/>
+          <w:szCs w:val="22"/>
+        </w:rPr>
+        <w:t xml:space="preserve">Selecione o </w:t>
+      </w:r>
+      <w:r>
+        <w:rPr>
+          <w:sz w:val="22"/>
+          <w:szCs w:val="22"/>
+          <w:lang w:val="en-US"/>
+        </w:rPr>
+        <w:t>Branch</w:t>
+      </w:r>
+      <w:r>
+        <w:rPr>
+          <w:sz w:val="22"/>
+          <w:szCs w:val="22"/>
+        </w:rPr>
+        <w:t xml:space="preserve"> de desenvolvimento</w:t>
+      </w:r>
+    </w:p>
+    <w:p>
+      <w:pPr>
+        <w:pStyle w:val="ListParagraph"/>
+        <w:numPr>
+          <w:ilvl w:val="0"/>
+          <w:numId w:val="38"/>
+        </w:numPr>
+        <w:jc w:val="both"/>
+        <w:rPr>
+          <w:sz w:val="22"/>
+          <w:szCs w:val="22"/>
+        </w:rPr>
+      </w:pPr>
+      <w:r>
+        <w:rPr>
+          <w:sz w:val="22"/>
+          <w:szCs w:val="22"/>
+        </w:rPr>
+        <w:t xml:space="preserve">Configuração remota - </w:t>
+      </w:r>
+      <w:r>
+        <w:rPr>
+          <w:sz w:val="22"/>
+          <w:szCs w:val="22"/>
+          <w:lang w:val="en-US"/>
+        </w:rPr>
+        <w:t>Origin (Master)</w:t>
+      </w:r>
+    </w:p>
+    <w:p>
+      <w:pPr>
+        <w:pStyle w:val="ListParagraph"/>
+        <w:numPr>
+          <w:ilvl w:val="0"/>
+          <w:numId w:val="38"/>
+        </w:numPr>
+        <w:jc w:val="both"/>
+        <w:rPr>
+          <w:sz w:val="22"/>
+          <w:szCs w:val="22"/>
+        </w:rPr>
+      </w:pPr>
+      <w:r>
+        <w:rPr>
+          <w:sz w:val="22"/>
+          <w:szCs w:val="22"/>
+        </w:rPr>
+        <w:t>Realiza importação do projeto</w:t>
+      </w:r>
+    </w:p>
+    <w:p>
+      <w:pPr>
+        <w:pStyle w:val="ListParagraph"/>
+        <w:numPr>
+          <w:ilvl w:val="0"/>
+          <w:numId w:val="38"/>
+        </w:numPr>
+        <w:jc w:val="both"/>
+        <w:rPr>
+          <w:sz w:val="22"/>
+          <w:szCs w:val="22"/>
+        </w:rPr>
+      </w:pPr>
+      <w:r>
+        <w:rPr>
+          <w:sz w:val="22"/>
+          <w:szCs w:val="22"/>
+        </w:rPr>
+        <w:t>Uma vezes importado o projeto do repositório, ele ficará disponível na perspectiva Git, mas ainda falta vincular o projeto há alguma perspectiva de edição de código.</w:t>
       </w:r>
     </w:p>
     <w:p>
@@ -2295,9 +3260,1137 @@
         <w:rPr>
           <w:sz w:val="22"/>
           <w:szCs w:val="22"/>
+        </w:rPr>
+      </w:pPr>
+    </w:p>
+    <w:p>
+      <w:pPr>
+        <w:pStyle w:val="ListParagraph"/>
+        <w:numPr>
+          <w:ilvl w:val="0"/>
+          <w:numId w:val="34"/>
+        </w:numPr>
+        <w:jc w:val="both"/>
+        <w:rPr>
+          <w:sz w:val="22"/>
+          <w:szCs w:val="22"/>
+        </w:rPr>
+      </w:pPr>
+      <w:r>
+        <w:rPr>
+          <w:sz w:val="22"/>
+          <w:szCs w:val="22"/>
+        </w:rPr>
+        <w:t>Importando</w:t>
+      </w:r>
+      <w:r>
+        <w:rPr>
+          <w:sz w:val="22"/>
+          <w:szCs w:val="22"/>
+        </w:rPr>
+        <w:t xml:space="preserve"> um projeto do Git para área de trabalho (Eclipse </w:t>
+      </w:r>
+      <w:r>
+        <w:rPr>
+          <w:sz w:val="22"/>
+          <w:szCs w:val="22"/>
           <w:lang w:val="en-US"/>
         </w:rPr>
-      </w:pPr>
+        <w:t>Workspace</w:t>
+      </w:r>
+      <w:r>
+        <w:rPr>
+          <w:sz w:val="22"/>
+          <w:szCs w:val="22"/>
+        </w:rPr>
+        <w:t>)</w:t>
+      </w:r>
+    </w:p>
+    <w:p>
+      <w:pPr>
+        <w:pStyle w:val="ListParagraph"/>
+        <w:numPr>
+          <w:ilvl w:val="0"/>
+          <w:numId w:val="38"/>
+        </w:numPr>
+        <w:jc w:val="both"/>
+        <w:rPr>
+          <w:sz w:val="22"/>
+          <w:szCs w:val="22"/>
+        </w:rPr>
+      </w:pPr>
+      <w:r>
+        <w:rPr>
+          <w:sz w:val="22"/>
+          <w:szCs w:val="22"/>
+        </w:rPr>
+        <w:t>Clique com o botão direito repositório, importar projeto do repositório</w:t>
+      </w:r>
+    </w:p>
+    <w:p>
+      <w:pPr>
+        <w:pStyle w:val="ListParagraph"/>
+        <w:numPr>
+          <w:ilvl w:val="0"/>
+          <w:numId w:val="38"/>
+        </w:numPr>
+        <w:jc w:val="both"/>
+        <w:rPr>
+          <w:sz w:val="22"/>
+          <w:szCs w:val="22"/>
+        </w:rPr>
+      </w:pPr>
+      <w:r>
+        <w:rPr>
+          <w:sz w:val="22"/>
+          <w:szCs w:val="22"/>
+        </w:rPr>
+        <w:t>Importar projetos existentes ou “</w:t>
+      </w:r>
+      <w:r>
+        <w:rPr>
+          <w:sz w:val="22"/>
+          <w:szCs w:val="22"/>
+          <w:lang w:val="en-US"/>
+        </w:rPr>
+        <w:t>Use the New Projects Wizard</w:t>
+      </w:r>
+      <w:r>
+        <w:rPr>
+          <w:sz w:val="22"/>
+          <w:szCs w:val="22"/>
+        </w:rPr>
+        <w:t>”</w:t>
+      </w:r>
+      <w:r>
+        <w:rPr>
+          <w:sz w:val="22"/>
+          <w:szCs w:val="22"/>
+        </w:rPr>
+        <w:t>.</w:t>
+      </w:r>
+    </w:p>
+    <w:p>
+      <w:pPr>
+        <w:pStyle w:val="ListParagraph"/>
+        <w:numPr>
+          <w:ilvl w:val="0"/>
+          <w:numId w:val="38"/>
+        </w:numPr>
+        <w:jc w:val="both"/>
+        <w:rPr>
+          <w:sz w:val="22"/>
+          <w:szCs w:val="22"/>
+        </w:rPr>
+      </w:pPr>
+      <w:r>
+        <w:rPr>
+          <w:sz w:val="22"/>
+          <w:szCs w:val="22"/>
+        </w:rPr>
+        <w:t xml:space="preserve">Selecione o </w:t>
+      </w:r>
+      <w:r>
+        <w:rPr>
+          <w:sz w:val="22"/>
+          <w:szCs w:val="22"/>
+          <w:lang w:val="en-US"/>
+        </w:rPr>
+        <w:t>Working Directory</w:t>
+      </w:r>
+      <w:r>
+        <w:rPr>
+          <w:sz w:val="22"/>
+          <w:szCs w:val="22"/>
+          <w:lang w:val="en-US"/>
+        </w:rPr>
+        <w:t>.</w:t>
+      </w:r>
+    </w:p>
+    <w:p>
+      <w:pPr>
+        <w:pStyle w:val="ListParagraph"/>
+        <w:numPr>
+          <w:ilvl w:val="0"/>
+          <w:numId w:val="38"/>
+        </w:numPr>
+        <w:jc w:val="both"/>
+        <w:rPr>
+          <w:sz w:val="22"/>
+          <w:szCs w:val="22"/>
+        </w:rPr>
+      </w:pPr>
+      <w:r>
+        <w:rPr>
+          <w:sz w:val="22"/>
+          <w:szCs w:val="22"/>
+        </w:rPr>
+        <w:t xml:space="preserve">Selecionar o </w:t>
+      </w:r>
+      <w:r>
+        <w:rPr>
+          <w:sz w:val="22"/>
+          <w:szCs w:val="22"/>
+          <w:lang w:val="en-US"/>
+        </w:rPr>
+        <w:t>Wizar</w:t>
+      </w:r>
+      <w:r>
+        <w:rPr>
+          <w:sz w:val="22"/>
+          <w:szCs w:val="22"/>
+          <w:lang w:val="en-US"/>
+        </w:rPr>
+        <w:t>d</w:t>
+      </w:r>
+      <w:r>
+        <w:rPr>
+          <w:sz w:val="22"/>
+          <w:szCs w:val="22"/>
+        </w:rPr>
+        <w:t xml:space="preserve"> (ex. Java Project)</w:t>
+      </w:r>
+    </w:p>
+    <w:p>
+      <w:pPr>
+        <w:jc w:val="both"/>
+        <w:rPr>
+          <w:sz w:val="22"/>
+          <w:szCs w:val="22"/>
+        </w:rPr>
+      </w:pPr>
+      <w:r>
+        <w:rPr>
+          <w:sz w:val="22"/>
+          <w:szCs w:val="22"/>
+        </w:rPr>
+        <w:tab/>
+      </w:r>
+    </w:p>
+    <w:p>
+      <w:pPr>
+        <w:jc w:val="both"/>
+        <w:rPr>
+          <w:sz w:val="22"/>
+          <w:szCs w:val="22"/>
+        </w:rPr>
+      </w:pPr>
+      <w:r>
+        <w:rPr>
+          <w:sz w:val="22"/>
+          <w:szCs w:val="22"/>
+        </w:rPr>
+        <w:t>P.S. Todas as informações de gerenciamento de repositório estarão integradas pelo menu “Team”. Você pode explorar todas as possibilidades.</w:t>
+      </w:r>
+    </w:p>
+    <w:p>
+      <w:pPr>
+        <w:jc w:val="both"/>
+        <w:rPr>
+          <w:sz w:val="22"/>
+          <w:szCs w:val="22"/>
+        </w:rPr>
+      </w:pPr>
+    </w:p>
+    <w:p>
+      <w:pPr>
+        <w:jc w:val="both"/>
+        <w:rPr>
+          <w:sz w:val="22"/>
+          <w:szCs w:val="22"/>
+        </w:rPr>
+      </w:pPr>
+      <w:r>
+        <w:rPr>
+          <w:sz w:val="22"/>
+          <w:szCs w:val="22"/>
+          <w:highlight w:val="yellow"/>
+        </w:rPr>
+        <w:t>INSERIR FIGURA</w:t>
+      </w:r>
+    </w:p>
+    <w:p>
+      <w:pPr>
+        <w:jc w:val="both"/>
+        <w:rPr>
+          <w:sz w:val="22"/>
+          <w:szCs w:val="22"/>
+        </w:rPr>
+      </w:pPr>
+    </w:p>
+    <w:p>
+      <w:pPr>
+        <w:pStyle w:val="ListParagraph"/>
+        <w:numPr>
+          <w:ilvl w:val="0"/>
+          <w:numId w:val="34"/>
+        </w:numPr>
+        <w:jc w:val="both"/>
+        <w:rPr>
+          <w:sz w:val="22"/>
+          <w:szCs w:val="22"/>
+        </w:rPr>
+      </w:pPr>
+      <w:r>
+        <w:rPr>
+          <w:sz w:val="22"/>
+          <w:szCs w:val="22"/>
+        </w:rPr>
+        <w:t>Download de Softwares</w:t>
+      </w:r>
+    </w:p>
+    <w:p>
+      <w:pPr>
+        <w:jc w:val="both"/>
+        <w:rPr>
+          <w:sz w:val="22"/>
+          <w:szCs w:val="22"/>
+        </w:rPr>
+      </w:pPr>
+    </w:p>
+    <w:p>
+      <w:pPr>
+        <w:pStyle w:val="ListParagraph"/>
+        <w:numPr>
+          <w:ilvl w:val="0"/>
+          <w:numId w:val="17"/>
+        </w:numPr>
+        <w:jc w:val="both"/>
+        <w:rPr>
+          <w:sz w:val="22"/>
+          <w:szCs w:val="22"/>
+        </w:rPr>
+      </w:pPr>
+      <w:r>
+        <w:rPr>
+          <w:sz w:val="22"/>
+          <w:szCs w:val="22"/>
+        </w:rPr>
+        <w:t xml:space="preserve">Link para Download do cliente </w:t>
+      </w:r>
+      <w:r>
+        <w:rPr>
+          <w:sz w:val="22"/>
+          <w:szCs w:val="22"/>
+        </w:rPr>
+        <w:t xml:space="preserve">GitHub </w:t>
+      </w:r>
+    </w:p>
+    <w:p>
+      <w:pPr>
+        <w:pStyle w:val="ListParagraph"/>
+        <w:numPr>
+          <w:ilvl w:val="1"/>
+          <w:numId w:val="17"/>
+        </w:numPr>
+        <w:jc w:val="both"/>
+        <w:rPr>
+          <w:sz w:val="22"/>
+          <w:szCs w:val="22"/>
+        </w:rPr>
+      </w:pPr>
+      <w:r>
+        <w:rPr>
+          <w:sz w:val="22"/>
+          <w:szCs w:val="22"/>
+        </w:rPr>
+        <w:t xml:space="preserve">Windows: </w:t>
+      </w:r>
+      <w:hyperlink r:id="rId10" w:history="1">
+        <w:r>
+          <w:rPr>
+            <w:rStyle w:val="Hyperlink"/>
+            <w:sz w:val="22"/>
+            <w:szCs w:val="22"/>
+          </w:rPr>
+          <w:t>https://windows.github.com</w:t>
+        </w:r>
+      </w:hyperlink>
+    </w:p>
+    <w:p>
+      <w:pPr>
+        <w:pStyle w:val="ListParagraph"/>
+        <w:numPr>
+          <w:ilvl w:val="1"/>
+          <w:numId w:val="17"/>
+        </w:numPr>
+        <w:jc w:val="both"/>
+        <w:rPr>
+          <w:sz w:val="22"/>
+          <w:szCs w:val="22"/>
+        </w:rPr>
+      </w:pPr>
+      <w:r>
+        <w:rPr>
+          <w:sz w:val="22"/>
+          <w:szCs w:val="22"/>
+        </w:rPr>
+        <w:t xml:space="preserve">MAC: </w:t>
+      </w:r>
+      <w:hyperlink r:id="rId11" w:history="1">
+        <w:r>
+          <w:rPr>
+            <w:rStyle w:val="Hyperlink"/>
+            <w:sz w:val="22"/>
+            <w:szCs w:val="22"/>
+          </w:rPr>
+          <w:t>https://mac.github.com</w:t>
+        </w:r>
+      </w:hyperlink>
+      <w:r>
+        <w:rPr>
+          <w:sz w:val="22"/>
+          <w:szCs w:val="22"/>
+        </w:rPr>
+        <w:t xml:space="preserve"> </w:t>
+      </w:r>
+    </w:p>
+    <w:p>
+      <w:pPr>
+        <w:jc w:val="center"/>
+        <w:rPr>
+          <w:sz w:val="22"/>
+          <w:szCs w:val="22"/>
+        </w:rPr>
+      </w:pPr>
+    </w:p>
+    <w:p>
+      <w:pPr>
+        <w:jc w:val="both"/>
+        <w:rPr>
+          <w:sz w:val="22"/>
+          <w:szCs w:val="22"/>
+        </w:rPr>
+      </w:pPr>
+      <w:r>
+        <w:rPr>
+          <w:sz w:val="22"/>
+          <w:szCs w:val="22"/>
+        </w:rPr>
+        <w:t>Outras Anotações</w:t>
+      </w:r>
+    </w:p>
+    <w:p>
+      <w:pPr>
+        <w:jc w:val="both"/>
+        <w:rPr>
+          <w:b/>
+          <w:sz w:val="22"/>
+          <w:szCs w:val="22"/>
+        </w:rPr>
+      </w:pPr>
+      <w:r>
+        <w:rPr>
+          <w:b/>
+          <w:sz w:val="22"/>
+          <w:szCs w:val="22"/>
+        </w:rPr>
+        <w:t>(</w:t>
+      </w:r>
+      <w:commentRangeStart w:id="5"/>
+      <w:r>
+        <w:rPr>
+          <w:b/>
+          <w:sz w:val="22"/>
+          <w:szCs w:val="22"/>
+        </w:rPr>
+        <w:t xml:space="preserve">Parte </w:t>
+      </w:r>
+      <w:commentRangeEnd w:id="5"/>
+      <w:r>
+        <w:rPr>
+          <w:rStyle w:val="CommentReference"/>
+        </w:rPr>
+        <w:commentReference w:id="5"/>
+      </w:r>
+      <w:r>
+        <w:rPr>
+          <w:b/>
+          <w:sz w:val="22"/>
+          <w:szCs w:val="22"/>
+        </w:rPr>
+        <w:t>1)</w:t>
+      </w:r>
+    </w:p>
+    <w:p>
+      <w:pPr>
+        <w:pStyle w:val="ListParagraph"/>
+        <w:numPr>
+          <w:ilvl w:val="0"/>
+          <w:numId w:val="17"/>
+        </w:numPr>
+        <w:jc w:val="both"/>
+        <w:rPr>
+          <w:sz w:val="22"/>
+          <w:szCs w:val="22"/>
+        </w:rPr>
+      </w:pPr>
+      <w:r>
+        <w:rPr>
+          <w:sz w:val="22"/>
+          <w:szCs w:val="22"/>
+        </w:rPr>
+        <w:t xml:space="preserve">Criar um </w:t>
+      </w:r>
+      <w:r>
+        <w:rPr>
+          <w:sz w:val="22"/>
+          <w:szCs w:val="22"/>
+          <w:lang w:val="en-US"/>
+        </w:rPr>
+        <w:t>fork</w:t>
+      </w:r>
+      <w:r>
+        <w:rPr>
+          <w:sz w:val="22"/>
+          <w:szCs w:val="22"/>
+        </w:rPr>
+        <w:t xml:space="preserve"> do projeto (ou executar o comando </w:t>
+      </w:r>
+      <w:r>
+        <w:rPr>
+          <w:i/>
+          <w:sz w:val="22"/>
+          <w:szCs w:val="22"/>
+        </w:rPr>
+        <w:t>clone</w:t>
+      </w:r>
+      <w:r>
+        <w:rPr>
+          <w:sz w:val="22"/>
+          <w:szCs w:val="22"/>
+        </w:rPr>
+        <w:t>)</w:t>
+      </w:r>
+    </w:p>
+    <w:p>
+      <w:pPr>
+        <w:pStyle w:val="ListParagraph"/>
+        <w:numPr>
+          <w:ilvl w:val="0"/>
+          <w:numId w:val="17"/>
+        </w:numPr>
+        <w:jc w:val="both"/>
+        <w:rPr>
+          <w:sz w:val="22"/>
+          <w:szCs w:val="22"/>
+          <w:lang w:val="en-US"/>
+        </w:rPr>
+      </w:pPr>
+      <w:r>
+        <w:rPr>
+          <w:sz w:val="22"/>
+          <w:szCs w:val="22"/>
+        </w:rPr>
+        <w:t>Criar um</w:t>
+      </w:r>
+      <w:r>
+        <w:rPr>
+          <w:sz w:val="22"/>
+          <w:szCs w:val="22"/>
+          <w:lang w:val="en-US"/>
+        </w:rPr>
+        <w:t xml:space="preserve"> branch (branch)</w:t>
+      </w:r>
+    </w:p>
+    <w:p>
+      <w:pPr>
+        <w:pStyle w:val="ListParagraph"/>
+        <w:numPr>
+          <w:ilvl w:val="0"/>
+          <w:numId w:val="17"/>
+        </w:numPr>
+        <w:jc w:val="both"/>
+        <w:rPr>
+          <w:sz w:val="22"/>
+          <w:szCs w:val="22"/>
+        </w:rPr>
+      </w:pPr>
+      <w:r>
+        <w:rPr>
+          <w:sz w:val="22"/>
+          <w:szCs w:val="22"/>
+        </w:rPr>
+        <w:t>Verificar modificações (status/</w:t>
+      </w:r>
+      <w:r>
+        <w:rPr>
+          <w:sz w:val="22"/>
+          <w:szCs w:val="22"/>
+          <w:lang w:val="en-US"/>
+        </w:rPr>
+        <w:t>diff</w:t>
+      </w:r>
+      <w:r>
+        <w:rPr>
+          <w:sz w:val="22"/>
+          <w:szCs w:val="22"/>
+        </w:rPr>
+        <w:t>)</w:t>
+      </w:r>
+    </w:p>
+    <w:p>
+      <w:pPr>
+        <w:pStyle w:val="ListParagraph"/>
+        <w:numPr>
+          <w:ilvl w:val="0"/>
+          <w:numId w:val="17"/>
+        </w:numPr>
+        <w:jc w:val="both"/>
+        <w:rPr>
+          <w:sz w:val="22"/>
+          <w:szCs w:val="22"/>
+        </w:rPr>
+      </w:pPr>
+      <w:r>
+        <w:rPr>
+          <w:sz w:val="22"/>
+          <w:szCs w:val="22"/>
+        </w:rPr>
+        <w:t>Saber o que foi alterado (adicionar arquivo)</w:t>
+      </w:r>
+    </w:p>
+    <w:p>
+      <w:pPr>
+        <w:pStyle w:val="ListParagraph"/>
+        <w:numPr>
+          <w:ilvl w:val="0"/>
+          <w:numId w:val="17"/>
+        </w:numPr>
+        <w:jc w:val="both"/>
+        <w:rPr>
+          <w:sz w:val="22"/>
+          <w:szCs w:val="22"/>
+        </w:rPr>
+      </w:pPr>
+      <w:r>
+        <w:rPr>
+          <w:sz w:val="22"/>
+          <w:szCs w:val="22"/>
+        </w:rPr>
+        <w:t xml:space="preserve">Salvar alterações no repositório (realizar </w:t>
+      </w:r>
+      <w:r>
+        <w:rPr>
+          <w:sz w:val="22"/>
+          <w:szCs w:val="22"/>
+          <w:lang w:val="en-US"/>
+        </w:rPr>
+        <w:t>commit</w:t>
+      </w:r>
+      <w:r>
+        <w:rPr>
+          <w:sz w:val="22"/>
+          <w:szCs w:val="22"/>
+        </w:rPr>
+        <w:t>)</w:t>
+      </w:r>
+    </w:p>
+    <w:p>
+      <w:pPr>
+        <w:pStyle w:val="ListParagraph"/>
+        <w:numPr>
+          <w:ilvl w:val="0"/>
+          <w:numId w:val="17"/>
+        </w:numPr>
+        <w:jc w:val="both"/>
+        <w:rPr>
+          <w:sz w:val="22"/>
+          <w:szCs w:val="22"/>
+        </w:rPr>
+      </w:pPr>
+      <w:r>
+        <w:rPr>
+          <w:sz w:val="22"/>
+          <w:szCs w:val="22"/>
+        </w:rPr>
+        <w:t xml:space="preserve">Empacotar software/itens de configuração (criar </w:t>
+      </w:r>
+      <w:r>
+        <w:rPr>
+          <w:sz w:val="22"/>
+          <w:szCs w:val="22"/>
+          <w:lang w:val="en-US"/>
+        </w:rPr>
+        <w:t>Tag / Release</w:t>
+      </w:r>
+      <w:r>
+        <w:rPr>
+          <w:sz w:val="22"/>
+          <w:szCs w:val="22"/>
+        </w:rPr>
+        <w:t>)</w:t>
+      </w:r>
+    </w:p>
+    <w:p>
+      <w:pPr>
+        <w:pStyle w:val="ListParagraph"/>
+        <w:numPr>
+          <w:ilvl w:val="0"/>
+          <w:numId w:val="17"/>
+        </w:numPr>
+        <w:jc w:val="both"/>
+        <w:rPr>
+          <w:sz w:val="22"/>
+          <w:szCs w:val="22"/>
+        </w:rPr>
+      </w:pPr>
+      <w:r>
+        <w:rPr>
+          <w:sz w:val="22"/>
+          <w:szCs w:val="22"/>
+        </w:rPr>
+        <w:t>Enviar modificações para o repositório máster (</w:t>
+      </w:r>
+      <w:r>
+        <w:rPr>
+          <w:sz w:val="22"/>
+          <w:szCs w:val="22"/>
+          <w:lang w:val="en-US"/>
+        </w:rPr>
+        <w:t>push / fetch</w:t>
+      </w:r>
+      <w:r>
+        <w:rPr>
+          <w:sz w:val="22"/>
+          <w:szCs w:val="22"/>
+        </w:rPr>
+        <w:t xml:space="preserve"> -&gt; alterar o título -&gt; merge </w:t>
+      </w:r>
+      <w:r>
+        <w:rPr>
+          <w:sz w:val="22"/>
+          <w:szCs w:val="22"/>
+          <w:lang w:val="en-US"/>
+        </w:rPr>
+        <w:t>request</w:t>
+      </w:r>
+      <w:r>
+        <w:rPr>
+          <w:sz w:val="22"/>
+          <w:szCs w:val="22"/>
+        </w:rPr>
+        <w:t xml:space="preserve"> no Git)</w:t>
+      </w:r>
+    </w:p>
+    <w:p>
+      <w:pPr>
+        <w:pStyle w:val="ListParagraph"/>
+        <w:numPr>
+          <w:ilvl w:val="0"/>
+          <w:numId w:val="17"/>
+        </w:numPr>
+        <w:jc w:val="both"/>
+        <w:rPr>
+          <w:sz w:val="22"/>
+          <w:szCs w:val="22"/>
+        </w:rPr>
+      </w:pPr>
+      <w:r>
+        <w:rPr>
+          <w:sz w:val="22"/>
+          <w:szCs w:val="22"/>
+        </w:rPr>
+        <w:t xml:space="preserve">Recuperar versão atual do repositório (no final, o </w:t>
+      </w:r>
+      <w:r>
+        <w:rPr>
+          <w:sz w:val="22"/>
+          <w:szCs w:val="22"/>
+          <w:lang w:val="en-US"/>
+        </w:rPr>
+        <w:t>branch</w:t>
+      </w:r>
+      <w:r>
+        <w:rPr>
+          <w:sz w:val="22"/>
+          <w:szCs w:val="22"/>
+        </w:rPr>
+        <w:t xml:space="preserve"> principal acaba sendo o máster) </w:t>
+      </w:r>
+    </w:p>
+    <w:p>
+      <w:pPr>
+        <w:jc w:val="center"/>
+        <w:rPr>
+          <w:sz w:val="22"/>
+          <w:szCs w:val="22"/>
+        </w:rPr>
+      </w:pPr>
+    </w:p>
+    <w:p>
+      <w:pPr>
+        <w:jc w:val="center"/>
+        <w:rPr>
+          <w:sz w:val="22"/>
+          <w:szCs w:val="22"/>
+        </w:rPr>
+      </w:pPr>
+    </w:p>
+    <w:p>
+      <w:pPr>
+        <w:jc w:val="center"/>
+        <w:rPr>
+          <w:sz w:val="22"/>
+          <w:szCs w:val="22"/>
+        </w:rPr>
+      </w:pPr>
+    </w:p>
+    <w:p>
+      <w:pPr>
+        <w:jc w:val="center"/>
+        <w:rPr>
+          <w:b/>
+          <w:sz w:val="28"/>
+          <w:szCs w:val="28"/>
+        </w:rPr>
+      </w:pPr>
+      <w:r>
+        <w:rPr>
+          <w:b/>
+          <w:sz w:val="28"/>
+          <w:szCs w:val="28"/>
+        </w:rPr>
+        <w:t xml:space="preserve">Parte </w:t>
+      </w:r>
+      <w:r>
+        <w:rPr>
+          <w:b/>
+          <w:sz w:val="28"/>
+          <w:szCs w:val="28"/>
+        </w:rPr>
+        <w:t>4</w:t>
+      </w:r>
+      <w:r>
+        <w:rPr>
+          <w:b/>
+          <w:sz w:val="28"/>
+          <w:szCs w:val="28"/>
+        </w:rPr>
+        <w:t xml:space="preserve"> – </w:t>
+      </w:r>
+      <w:r>
+        <w:rPr>
+          <w:b/>
+          <w:sz w:val="28"/>
+          <w:szCs w:val="28"/>
+        </w:rPr>
+        <w:t>Outros Recursos GitHub</w:t>
+      </w:r>
+      <w:r>
+        <w:rPr>
+          <w:b/>
+          <w:sz w:val="28"/>
+          <w:szCs w:val="28"/>
+          <w:lang w:val="en-US"/>
+        </w:rPr>
+        <w:t xml:space="preserve"> (Milestones, Issues, Labels, Releases)</w:t>
+      </w:r>
+    </w:p>
+    <w:p>
+      <w:pPr>
+        <w:jc w:val="center"/>
+        <w:rPr>
+          <w:sz w:val="22"/>
+          <w:szCs w:val="22"/>
+        </w:rPr>
+      </w:pPr>
+    </w:p>
+    <w:p>
+      <w:pPr>
+        <w:jc w:val="center"/>
+        <w:rPr>
+          <w:sz w:val="28"/>
+          <w:szCs w:val="28"/>
+        </w:rPr>
+      </w:pPr>
+      <w:r>
+        <w:rPr>
+          <w:b/>
+          <w:sz w:val="28"/>
+          <w:szCs w:val="28"/>
+        </w:rPr>
+        <w:t>&lt;</w:t>
+      </w:r>
+      <w:r>
+        <w:rPr>
+          <w:i/>
+          <w:sz w:val="28"/>
+          <w:szCs w:val="28"/>
+        </w:rPr>
+        <w:t>Esta seção do documento encontra-se em construção</w:t>
+      </w:r>
+      <w:r>
+        <w:rPr>
+          <w:b/>
+          <w:sz w:val="28"/>
+          <w:szCs w:val="28"/>
+        </w:rPr>
+        <w:t>&gt;</w:t>
+      </w:r>
+    </w:p>
+    <w:p>
+      <w:pPr>
+        <w:jc w:val="center"/>
+        <w:rPr>
+          <w:sz w:val="22"/>
+          <w:szCs w:val="22"/>
+        </w:rPr>
+      </w:pPr>
+    </w:p>
+    <w:p>
+      <w:pPr>
+        <w:pStyle w:val="ListParagraph"/>
+        <w:numPr>
+          <w:ilvl w:val="0"/>
+          <w:numId w:val="41"/>
+        </w:numPr>
+        <w:jc w:val="both"/>
+        <w:rPr>
+          <w:sz w:val="22"/>
+          <w:szCs w:val="22"/>
+          <w:lang w:val="en-US"/>
+        </w:rPr>
+      </w:pPr>
+      <w:r>
+        <w:rPr>
+          <w:sz w:val="22"/>
+          <w:szCs w:val="22"/>
+          <w:lang w:val="en-US"/>
+        </w:rPr>
+        <w:t>Milestones</w:t>
+      </w:r>
+    </w:p>
+    <w:p>
+      <w:pPr>
+        <w:pStyle w:val="ListParagraph"/>
+        <w:ind w:left="360"/>
+        <w:jc w:val="both"/>
+        <w:rPr>
+          <w:sz w:val="22"/>
+          <w:szCs w:val="22"/>
+          <w:lang w:val="en-US"/>
+        </w:rPr>
+      </w:pPr>
+    </w:p>
+    <w:p>
+      <w:pPr>
+        <w:pStyle w:val="ListParagraph"/>
+        <w:ind w:left="360"/>
+        <w:jc w:val="both"/>
+        <w:rPr>
+          <w:sz w:val="22"/>
+          <w:szCs w:val="22"/>
+        </w:rPr>
+      </w:pPr>
+      <w:r>
+        <w:rPr>
+          <w:sz w:val="22"/>
+          <w:szCs w:val="22"/>
+          <w:highlight w:val="yellow"/>
+        </w:rPr>
+        <w:t>&lt;Inserir texto&gt;.</w:t>
+      </w:r>
+    </w:p>
+    <w:p>
+      <w:pPr>
+        <w:pStyle w:val="ListParagraph"/>
+        <w:ind w:left="360"/>
+        <w:jc w:val="both"/>
+        <w:rPr>
+          <w:sz w:val="22"/>
+          <w:szCs w:val="22"/>
+          <w:lang w:val="en-US"/>
+        </w:rPr>
+      </w:pPr>
+    </w:p>
+    <w:p>
+      <w:pPr>
+        <w:pStyle w:val="ListParagraph"/>
+        <w:numPr>
+          <w:ilvl w:val="0"/>
+          <w:numId w:val="41"/>
+        </w:numPr>
+        <w:jc w:val="both"/>
+        <w:rPr>
+          <w:sz w:val="22"/>
+          <w:szCs w:val="22"/>
+        </w:rPr>
+      </w:pPr>
+      <w:r>
+        <w:rPr>
+          <w:sz w:val="22"/>
+          <w:szCs w:val="22"/>
+          <w:lang w:val="en-US"/>
+        </w:rPr>
+        <w:t>Issues</w:t>
+      </w:r>
+      <w:r>
+        <w:rPr>
+          <w:sz w:val="22"/>
+          <w:szCs w:val="22"/>
+        </w:rPr>
+        <w:t xml:space="preserve"> </w:t>
+      </w:r>
+    </w:p>
+    <w:p>
+      <w:pPr>
+        <w:ind w:left="720"/>
+        <w:jc w:val="both"/>
+        <w:rPr>
+          <w:sz w:val="22"/>
+          <w:szCs w:val="22"/>
+        </w:rPr>
+      </w:pPr>
+    </w:p>
+    <w:p>
+      <w:pPr>
+        <w:pStyle w:val="ListParagraph"/>
+        <w:ind w:left="360"/>
+        <w:jc w:val="both"/>
+        <w:rPr>
+          <w:sz w:val="22"/>
+          <w:szCs w:val="22"/>
+        </w:rPr>
+      </w:pPr>
+      <w:r>
+        <w:rPr>
+          <w:sz w:val="22"/>
+          <w:szCs w:val="22"/>
+          <w:highlight w:val="yellow"/>
+        </w:rPr>
+        <w:t>&lt;Inserir texto&gt;.</w:t>
+      </w:r>
+    </w:p>
+    <w:p>
+      <w:pPr>
+        <w:ind w:left="720"/>
+        <w:jc w:val="both"/>
+        <w:rPr>
+          <w:sz w:val="22"/>
+          <w:szCs w:val="22"/>
+        </w:rPr>
+      </w:pPr>
+    </w:p>
+    <w:p>
+      <w:pPr>
+        <w:pStyle w:val="ListParagraph"/>
+        <w:numPr>
+          <w:ilvl w:val="0"/>
+          <w:numId w:val="41"/>
+        </w:numPr>
+        <w:jc w:val="both"/>
+        <w:rPr>
+          <w:sz w:val="22"/>
+          <w:szCs w:val="22"/>
+          <w:lang w:val="en-US"/>
+        </w:rPr>
+      </w:pPr>
+      <w:r>
+        <w:rPr>
+          <w:sz w:val="22"/>
+          <w:szCs w:val="22"/>
+          <w:lang w:val="en-US"/>
+        </w:rPr>
+        <w:t>Labels</w:t>
+      </w:r>
+    </w:p>
+    <w:p>
+      <w:pPr>
+        <w:pStyle w:val="ListParagraph"/>
+        <w:ind w:left="360"/>
+        <w:jc w:val="both"/>
+        <w:rPr>
+          <w:sz w:val="22"/>
+          <w:szCs w:val="22"/>
+          <w:lang w:val="en-US"/>
+        </w:rPr>
+      </w:pPr>
+    </w:p>
+    <w:p>
+      <w:pPr>
+        <w:pStyle w:val="ListParagraph"/>
+        <w:ind w:left="360"/>
+        <w:jc w:val="both"/>
+        <w:rPr>
+          <w:sz w:val="22"/>
+          <w:szCs w:val="22"/>
+        </w:rPr>
+      </w:pPr>
+      <w:r>
+        <w:rPr>
+          <w:sz w:val="22"/>
+          <w:szCs w:val="22"/>
+          <w:highlight w:val="yellow"/>
+        </w:rPr>
+        <w:t>&lt;Inserir texto&gt;.</w:t>
+      </w:r>
+    </w:p>
+    <w:p>
+      <w:pPr>
+        <w:pStyle w:val="ListParagraph"/>
+        <w:ind w:left="360"/>
+        <w:jc w:val="both"/>
+        <w:rPr>
+          <w:sz w:val="22"/>
+          <w:szCs w:val="22"/>
+          <w:lang w:val="en-US"/>
+        </w:rPr>
+      </w:pPr>
+    </w:p>
+    <w:p>
+      <w:pPr>
+        <w:pStyle w:val="ListParagraph"/>
+        <w:numPr>
+          <w:ilvl w:val="0"/>
+          <w:numId w:val="41"/>
+        </w:numPr>
+        <w:jc w:val="both"/>
+        <w:rPr>
+          <w:sz w:val="22"/>
+          <w:szCs w:val="22"/>
+          <w:lang w:val="en-US"/>
+        </w:rPr>
+      </w:pPr>
+      <w:r>
+        <w:rPr>
+          <w:sz w:val="22"/>
+          <w:szCs w:val="22"/>
+          <w:lang w:val="en-US"/>
+        </w:rPr>
+        <w:t>Releases / Tags</w:t>
+      </w:r>
+    </w:p>
+    <w:p>
+      <w:pPr>
+        <w:pStyle w:val="ListParagraph"/>
+        <w:ind w:left="360"/>
+        <w:jc w:val="both"/>
+        <w:rPr>
+          <w:sz w:val="22"/>
+          <w:szCs w:val="22"/>
+          <w:highlight w:val="yellow"/>
+        </w:rPr>
+      </w:pPr>
+    </w:p>
+    <w:p>
+      <w:pPr>
+        <w:pStyle w:val="ListParagraph"/>
+        <w:ind w:left="360"/>
+        <w:jc w:val="both"/>
+        <w:rPr>
+          <w:sz w:val="22"/>
+          <w:szCs w:val="22"/>
+        </w:rPr>
+      </w:pPr>
+      <w:r>
+        <w:rPr>
+          <w:sz w:val="22"/>
+          <w:szCs w:val="22"/>
+          <w:highlight w:val="yellow"/>
+        </w:rPr>
+        <w:t>&lt;Inserir texto&gt;.</w:t>
+      </w:r>
     </w:p>
     <w:p>
       <w:pPr>
@@ -2317,7 +4410,7 @@
       </w:pPr>
     </w:p>
     <w:sectPr>
-      <w:headerReference w:type="default" r:id="rId9"/>
+      <w:headerReference w:type="default" r:id="rId12"/>
       <w:pgSz w:w="11900" w:h="16840"/>
       <w:pgMar w:top="709" w:right="1127" w:bottom="426" w:left="1134" w:header="708" w:footer="708" w:gutter="0"/>
       <w:cols w:space="708"/>
@@ -2328,7 +4421,7 @@
 
 <file path=word/comments.xml><?xml version="1.0" encoding="utf-8"?>
 <w:comments xmlns:wpc="http://schemas.microsoft.com/office/word/2010/wordprocessingCanvas" xmlns:mo="http://schemas.microsoft.com/office/mac/office/2008/main" xmlns:mc="http://schemas.openxmlformats.org/markup-compatibility/2006" xmlns:mv="urn:schemas-microsoft-com:mac:vml" xmlns:o="urn:schemas-microsoft-com:office:office" xmlns:r="http://schemas.openxmlformats.org/officeDocument/2006/relationships" xmlns:m="http://schemas.openxmlformats.org/officeDocument/2006/math" xmlns:v="urn:schemas-microsoft-com:vml" xmlns:wp14="http://schemas.microsoft.com/office/word/2010/wordprocessingDrawing" xmlns:wp="http://schemas.openxmlformats.org/drawingml/2006/wordprocessingDrawing" xmlns:w10="urn:schemas-microsoft-com:office:word" xmlns:w="http://schemas.openxmlformats.org/wordprocessingml/2006/main" xmlns:w14="http://schemas.microsoft.com/office/word/2010/wordml" xmlns:wpg="http://schemas.microsoft.com/office/word/2010/wordprocessingGroup" xmlns:wpi="http://schemas.microsoft.com/office/word/2010/wordprocessingInk" xmlns:wne="http://schemas.microsoft.com/office/word/2006/wordml" xmlns:wps="http://schemas.microsoft.com/office/word/2010/wordprocessingShape" mc:Ignorable="w14 wp14">
-  <w:comment w:id="2" w:author="Everton Tavares Guimaraes" w:date="2015-05-18T14:14:00Z" w:initials="ET">
+  <w:comment w:id="2" w:author="Everton Tavares Guimaraes" w:date="2015-05-19T14:05:00Z" w:initials="ET">
     <w:p>
       <w:pPr>
         <w:pStyle w:val="CommentText"/>
@@ -2340,365 +4433,162 @@
         <w:annotationRef/>
       </w:r>
       <w:r>
-        <w:t>Temas pendentes na disciplina de gestão de configuração.</w:t>
-      </w:r>
-    </w:p>
+        <w:t>Substituir esse termo.</w:t>
+      </w:r>
+    </w:p>
+  </w:comment>
+  <w:comment w:id="3" w:author="Everton Tavares Guimaraes" w:date="2015-05-19T14:16:00Z" w:initials="ET">
     <w:p>
       <w:pPr>
         <w:pStyle w:val="CommentText"/>
       </w:pPr>
-    </w:p>
-    <w:p>
-      <w:pPr>
-        <w:widowControl w:val="0"/>
-        <w:tabs>
-          <w:tab w:val="left" w:pos="566"/>
-          <w:tab w:val="left" w:pos="1133"/>
-          <w:tab w:val="left" w:pos="1700"/>
-          <w:tab w:val="left" w:pos="2267"/>
-          <w:tab w:val="left" w:pos="2834"/>
-          <w:tab w:val="left" w:pos="3401"/>
-          <w:tab w:val="left" w:pos="3968"/>
-          <w:tab w:val="left" w:pos="4535"/>
-          <w:tab w:val="left" w:pos="5102"/>
-          <w:tab w:val="left" w:pos="5669"/>
-          <w:tab w:val="left" w:pos="6236"/>
-          <w:tab w:val="left" w:pos="6803"/>
-        </w:tabs>
-        <w:autoSpaceDE w:val="0"/>
-        <w:autoSpaceDN w:val="0"/>
-        <w:adjustRightInd w:val="0"/>
-        <w:rPr>
-          <w:rFonts w:ascii="Helvetica" w:hAnsi="Helvetica" w:cs="Helvetica"/>
-          <w:lang w:eastAsia="pt-BR"/>
-        </w:rPr>
-      </w:pPr>
-      <w:r>
-        <w:rPr>
-          <w:rFonts w:ascii="Helvetica" w:hAnsi="Helvetica" w:cs="Helvetica"/>
-          <w:lang w:eastAsia="pt-BR"/>
-        </w:rPr>
-        <w:t>Aula 1</w:t>
-      </w:r>
-    </w:p>
-    <w:p>
-      <w:pPr>
-        <w:widowControl w:val="0"/>
-        <w:tabs>
-          <w:tab w:val="left" w:pos="566"/>
-          <w:tab w:val="left" w:pos="1133"/>
-          <w:tab w:val="left" w:pos="1700"/>
-          <w:tab w:val="left" w:pos="2267"/>
-          <w:tab w:val="left" w:pos="2834"/>
-          <w:tab w:val="left" w:pos="3401"/>
-          <w:tab w:val="left" w:pos="3968"/>
-          <w:tab w:val="left" w:pos="4535"/>
-          <w:tab w:val="left" w:pos="5102"/>
-          <w:tab w:val="left" w:pos="5669"/>
-          <w:tab w:val="left" w:pos="6236"/>
-          <w:tab w:val="left" w:pos="6803"/>
-        </w:tabs>
-        <w:autoSpaceDE w:val="0"/>
-        <w:autoSpaceDN w:val="0"/>
-        <w:adjustRightInd w:val="0"/>
-        <w:rPr>
-          <w:rFonts w:ascii="Helvetica" w:hAnsi="Helvetica" w:cs="Helvetica"/>
-          <w:lang w:eastAsia="pt-BR"/>
-        </w:rPr>
-      </w:pPr>
-      <w:r>
-        <w:rPr>
-          <w:rFonts w:ascii="Helvetica" w:hAnsi="Helvetica" w:cs="Helvetica"/>
-          <w:lang w:eastAsia="pt-BR"/>
-        </w:rPr>
-        <w:t>- Linhas de base:  criação, recuperação e rastreamento</w:t>
-      </w:r>
-    </w:p>
-    <w:p>
-      <w:pPr>
-        <w:widowControl w:val="0"/>
-        <w:tabs>
-          <w:tab w:val="left" w:pos="566"/>
-          <w:tab w:val="left" w:pos="1133"/>
-          <w:tab w:val="left" w:pos="1700"/>
-          <w:tab w:val="left" w:pos="2267"/>
-          <w:tab w:val="left" w:pos="2834"/>
-          <w:tab w:val="left" w:pos="3401"/>
-          <w:tab w:val="left" w:pos="3968"/>
-          <w:tab w:val="left" w:pos="4535"/>
-          <w:tab w:val="left" w:pos="5102"/>
-          <w:tab w:val="left" w:pos="5669"/>
-          <w:tab w:val="left" w:pos="6236"/>
-          <w:tab w:val="left" w:pos="6803"/>
-        </w:tabs>
-        <w:autoSpaceDE w:val="0"/>
-        <w:autoSpaceDN w:val="0"/>
-        <w:adjustRightInd w:val="0"/>
-        <w:rPr>
-          <w:rFonts w:ascii="Helvetica" w:hAnsi="Helvetica" w:cs="Helvetica"/>
-          <w:lang w:eastAsia="pt-BR"/>
-        </w:rPr>
-      </w:pPr>
-    </w:p>
-    <w:p>
-      <w:pPr>
-        <w:widowControl w:val="0"/>
-        <w:tabs>
-          <w:tab w:val="left" w:pos="566"/>
-          <w:tab w:val="left" w:pos="1133"/>
-          <w:tab w:val="left" w:pos="1700"/>
-          <w:tab w:val="left" w:pos="2267"/>
-          <w:tab w:val="left" w:pos="2834"/>
-          <w:tab w:val="left" w:pos="3401"/>
-          <w:tab w:val="left" w:pos="3968"/>
-          <w:tab w:val="left" w:pos="4535"/>
-          <w:tab w:val="left" w:pos="5102"/>
-          <w:tab w:val="left" w:pos="5669"/>
-          <w:tab w:val="left" w:pos="6236"/>
-          <w:tab w:val="left" w:pos="6803"/>
-        </w:tabs>
-        <w:autoSpaceDE w:val="0"/>
-        <w:autoSpaceDN w:val="0"/>
-        <w:adjustRightInd w:val="0"/>
-        <w:rPr>
-          <w:rFonts w:ascii="Helvetica" w:hAnsi="Helvetica" w:cs="Helvetica"/>
-          <w:lang w:eastAsia="pt-BR"/>
-        </w:rPr>
-      </w:pPr>
-      <w:r>
-        <w:rPr>
-          <w:rFonts w:ascii="Helvetica" w:hAnsi="Helvetica" w:cs="Helvetica"/>
-          <w:lang w:eastAsia="pt-BR"/>
-        </w:rPr>
-        <w:t>Aula 2</w:t>
-      </w:r>
-    </w:p>
-    <w:p>
-      <w:pPr>
-        <w:widowControl w:val="0"/>
-        <w:tabs>
-          <w:tab w:val="left" w:pos="566"/>
-          <w:tab w:val="left" w:pos="1133"/>
-          <w:tab w:val="left" w:pos="1700"/>
-          <w:tab w:val="left" w:pos="2267"/>
-          <w:tab w:val="left" w:pos="2834"/>
-          <w:tab w:val="left" w:pos="3401"/>
-          <w:tab w:val="left" w:pos="3968"/>
-          <w:tab w:val="left" w:pos="4535"/>
-          <w:tab w:val="left" w:pos="5102"/>
-          <w:tab w:val="left" w:pos="5669"/>
-          <w:tab w:val="left" w:pos="6236"/>
-          <w:tab w:val="left" w:pos="6803"/>
-        </w:tabs>
-        <w:autoSpaceDE w:val="0"/>
-        <w:autoSpaceDN w:val="0"/>
-        <w:adjustRightInd w:val="0"/>
-        <w:rPr>
-          <w:rFonts w:ascii="Helvetica" w:hAnsi="Helvetica" w:cs="Helvetica"/>
-          <w:lang w:eastAsia="pt-BR"/>
-        </w:rPr>
-      </w:pPr>
-      <w:r>
-        <w:rPr>
-          <w:rFonts w:ascii="Helvetica" w:hAnsi="Helvetica" w:cs="Helvetica"/>
-          <w:lang w:eastAsia="pt-BR"/>
-        </w:rPr>
-        <w:t>- Controle de mudanças das IC’s</w:t>
-      </w:r>
-    </w:p>
-    <w:p>
-      <w:pPr>
-        <w:widowControl w:val="0"/>
-        <w:tabs>
-          <w:tab w:val="left" w:pos="566"/>
-          <w:tab w:val="left" w:pos="1133"/>
-          <w:tab w:val="left" w:pos="1700"/>
-          <w:tab w:val="left" w:pos="2267"/>
-          <w:tab w:val="left" w:pos="2834"/>
-          <w:tab w:val="left" w:pos="3401"/>
-          <w:tab w:val="left" w:pos="3968"/>
-          <w:tab w:val="left" w:pos="4535"/>
-          <w:tab w:val="left" w:pos="5102"/>
-          <w:tab w:val="left" w:pos="5669"/>
-          <w:tab w:val="left" w:pos="6236"/>
-          <w:tab w:val="left" w:pos="6803"/>
-        </w:tabs>
-        <w:autoSpaceDE w:val="0"/>
-        <w:autoSpaceDN w:val="0"/>
-        <w:adjustRightInd w:val="0"/>
-        <w:rPr>
-          <w:rFonts w:ascii="Helvetica" w:hAnsi="Helvetica" w:cs="Helvetica"/>
-          <w:lang w:eastAsia="pt-BR"/>
-        </w:rPr>
-      </w:pPr>
-      <w:r>
-        <w:rPr>
-          <w:rFonts w:ascii="Helvetica" w:hAnsi="Helvetica" w:cs="Helvetica"/>
-          <w:lang w:eastAsia="pt-BR"/>
-        </w:rPr>
-        <w:t>- Processo de Viabilidade</w:t>
-      </w:r>
-    </w:p>
-    <w:p>
-      <w:pPr>
-        <w:widowControl w:val="0"/>
-        <w:tabs>
-          <w:tab w:val="left" w:pos="566"/>
-          <w:tab w:val="left" w:pos="1133"/>
-          <w:tab w:val="left" w:pos="1700"/>
-          <w:tab w:val="left" w:pos="2267"/>
-          <w:tab w:val="left" w:pos="2834"/>
-          <w:tab w:val="left" w:pos="3401"/>
-          <w:tab w:val="left" w:pos="3968"/>
-          <w:tab w:val="left" w:pos="4535"/>
-          <w:tab w:val="left" w:pos="5102"/>
-          <w:tab w:val="left" w:pos="5669"/>
-          <w:tab w:val="left" w:pos="6236"/>
-          <w:tab w:val="left" w:pos="6803"/>
-        </w:tabs>
-        <w:autoSpaceDE w:val="0"/>
-        <w:autoSpaceDN w:val="0"/>
-        <w:adjustRightInd w:val="0"/>
-        <w:rPr>
-          <w:rFonts w:ascii="Helvetica" w:hAnsi="Helvetica" w:cs="Helvetica"/>
-          <w:lang w:eastAsia="pt-BR"/>
-        </w:rPr>
-      </w:pPr>
-      <w:r>
-        <w:rPr>
-          <w:rFonts w:ascii="Helvetica" w:hAnsi="Helvetica" w:cs="Helvetica"/>
-          <w:lang w:eastAsia="pt-BR"/>
-        </w:rPr>
-        <w:t>- Análise de Impacto</w:t>
-      </w:r>
-    </w:p>
-    <w:p>
-      <w:pPr>
-        <w:widowControl w:val="0"/>
-        <w:tabs>
-          <w:tab w:val="left" w:pos="566"/>
-          <w:tab w:val="left" w:pos="1133"/>
-          <w:tab w:val="left" w:pos="1700"/>
-          <w:tab w:val="left" w:pos="2267"/>
-          <w:tab w:val="left" w:pos="2834"/>
-          <w:tab w:val="left" w:pos="3401"/>
-          <w:tab w:val="left" w:pos="3968"/>
-          <w:tab w:val="left" w:pos="4535"/>
-          <w:tab w:val="left" w:pos="5102"/>
-          <w:tab w:val="left" w:pos="5669"/>
-          <w:tab w:val="left" w:pos="6236"/>
-          <w:tab w:val="left" w:pos="6803"/>
-        </w:tabs>
-        <w:autoSpaceDE w:val="0"/>
-        <w:autoSpaceDN w:val="0"/>
-        <w:adjustRightInd w:val="0"/>
-        <w:rPr>
-          <w:rFonts w:ascii="Helvetica" w:hAnsi="Helvetica" w:cs="Helvetica"/>
-          <w:lang w:eastAsia="pt-BR"/>
-        </w:rPr>
-      </w:pPr>
-      <w:r>
-        <w:rPr>
-          <w:rFonts w:ascii="Helvetica" w:hAnsi="Helvetica" w:cs="Helvetica"/>
-          <w:lang w:eastAsia="pt-BR"/>
-        </w:rPr>
-        <w:t>- Aprovação de mudanças</w:t>
-      </w:r>
-    </w:p>
-    <w:p>
-      <w:pPr>
-        <w:widowControl w:val="0"/>
-        <w:tabs>
-          <w:tab w:val="left" w:pos="566"/>
-          <w:tab w:val="left" w:pos="1133"/>
-          <w:tab w:val="left" w:pos="1700"/>
-          <w:tab w:val="left" w:pos="2267"/>
-          <w:tab w:val="left" w:pos="2834"/>
-          <w:tab w:val="left" w:pos="3401"/>
-          <w:tab w:val="left" w:pos="3968"/>
-          <w:tab w:val="left" w:pos="4535"/>
-          <w:tab w:val="left" w:pos="5102"/>
-          <w:tab w:val="left" w:pos="5669"/>
-          <w:tab w:val="left" w:pos="6236"/>
-          <w:tab w:val="left" w:pos="6803"/>
-        </w:tabs>
-        <w:autoSpaceDE w:val="0"/>
-        <w:autoSpaceDN w:val="0"/>
-        <w:adjustRightInd w:val="0"/>
-        <w:rPr>
-          <w:rFonts w:ascii="Helvetica" w:hAnsi="Helvetica" w:cs="Helvetica"/>
-          <w:lang w:eastAsia="pt-BR"/>
-        </w:rPr>
-      </w:pPr>
-    </w:p>
-    <w:p>
-      <w:pPr>
-        <w:widowControl w:val="0"/>
-        <w:tabs>
-          <w:tab w:val="left" w:pos="566"/>
-          <w:tab w:val="left" w:pos="1133"/>
-          <w:tab w:val="left" w:pos="1700"/>
-          <w:tab w:val="left" w:pos="2267"/>
-          <w:tab w:val="left" w:pos="2834"/>
-          <w:tab w:val="left" w:pos="3401"/>
-          <w:tab w:val="left" w:pos="3968"/>
-          <w:tab w:val="left" w:pos="4535"/>
-          <w:tab w:val="left" w:pos="5102"/>
-          <w:tab w:val="left" w:pos="5669"/>
-          <w:tab w:val="left" w:pos="6236"/>
-          <w:tab w:val="left" w:pos="6803"/>
-        </w:tabs>
-        <w:autoSpaceDE w:val="0"/>
-        <w:autoSpaceDN w:val="0"/>
-        <w:adjustRightInd w:val="0"/>
-        <w:rPr>
-          <w:rFonts w:ascii="Helvetica" w:hAnsi="Helvetica" w:cs="Helvetica"/>
-          <w:lang w:eastAsia="pt-BR"/>
-        </w:rPr>
-      </w:pPr>
-      <w:r>
-        <w:rPr>
-          <w:rFonts w:ascii="Helvetica" w:hAnsi="Helvetica" w:cs="Helvetica"/>
-          <w:lang w:eastAsia="pt-BR"/>
-        </w:rPr>
-        <w:t>Aula 3</w:t>
-      </w:r>
-    </w:p>
+      <w:r>
+        <w:rPr>
+          <w:rStyle w:val="CommentReference"/>
+        </w:rPr>
+        <w:annotationRef/>
+      </w:r>
+      <w:r>
+        <w:t>Verificar se realmente irá ficar este link.</w:t>
+      </w:r>
+    </w:p>
+  </w:comment>
+  <w:comment w:id="5" w:author="Everton Tavares Guimaraes" w:date="2015-05-19T14:37:00Z" w:initials="ET">
     <w:p>
       <w:pPr>
         <w:pStyle w:val="CommentText"/>
-        <w:rPr>
-          <w:rFonts w:ascii="Helvetica" w:hAnsi="Helvetica" w:cs="Helvetica"/>
-          <w:lang w:eastAsia="pt-BR"/>
-        </w:rPr>
-      </w:pPr>
-      <w:r>
-        <w:rPr>
-          <w:rFonts w:ascii="Helvetica" w:hAnsi="Helvetica" w:cs="Helvetica"/>
-          <w:lang w:eastAsia="pt-BR"/>
-        </w:rPr>
-        <w:t>Manutenção da Integridade das linhas de base</w:t>
-      </w:r>
+      </w:pPr>
     </w:p>
     <w:p>
       <w:pPr>
         <w:pStyle w:val="CommentText"/>
       </w:pPr>
-    </w:p>
-  </w:comment>
-  <w:comment w:id="4" w:author="Everton Tavares Guimaraes" w:date="2015-05-19T14:05:00Z" w:initials="ET">
+      <w:r>
+        <w:t>Outro fluxo..</w:t>
+      </w:r>
+    </w:p>
     <w:p>
       <w:pPr>
         <w:pStyle w:val="CommentText"/>
       </w:pPr>
       <w:r>
-        <w:rPr>
-          <w:rStyle w:val="CommentReference"/>
-        </w:rPr>
-        <w:annotationRef/>
-      </w:r>
-      <w:r>
-        <w:t>Substituir esse termo.</w:t>
+        <w:t>1) criar repositório e usuário Git.</w:t>
+      </w:r>
+    </w:p>
+    <w:p>
+      <w:pPr>
+        <w:pStyle w:val="CommentText"/>
+      </w:pPr>
+      <w:r>
+        <w:t xml:space="preserve">2) criar </w:t>
+      </w:r>
+      <w:r>
+        <w:rPr>
+          <w:lang w:val="en-US"/>
+        </w:rPr>
+        <w:t>fork</w:t>
+      </w:r>
+      <w:r>
+        <w:t xml:space="preserve"> / clonar projeto no repositório pra sua conta do </w:t>
+      </w:r>
+      <w:r>
+        <w:rPr>
+          <w:lang w:val="en-US"/>
+        </w:rPr>
+        <w:t>G</w:t>
+      </w:r>
+      <w:r>
+        <w:rPr>
+          <w:lang w:val="en-US"/>
+        </w:rPr>
+        <w:t>it</w:t>
+      </w:r>
+      <w:r>
+        <w:rPr>
+          <w:lang w:val="en-US"/>
+        </w:rPr>
+        <w:t>H</w:t>
+      </w:r>
+      <w:r>
+        <w:rPr>
+          <w:lang w:val="en-US"/>
+        </w:rPr>
+        <w:t>ub</w:t>
+      </w:r>
+    </w:p>
+    <w:p>
+      <w:pPr>
+        <w:pStyle w:val="CommentText"/>
+      </w:pPr>
+      <w:r>
+        <w:t>3) desenvolvimento de uma nova funcionalidade</w:t>
+      </w:r>
+    </w:p>
+    <w:p>
+      <w:pPr>
+        <w:pStyle w:val="CommentText"/>
+      </w:pPr>
+      <w:r>
+        <w:t>- MM_01</w:t>
+      </w:r>
+    </w:p>
+    <w:p>
+      <w:pPr>
+        <w:pStyle w:val="CommentText"/>
+      </w:pPr>
+      <w:r>
+        <w:t xml:space="preserve">- MM-02 (criação de um </w:t>
+      </w:r>
+      <w:r>
+        <w:rPr>
+          <w:lang w:val="en-US"/>
+        </w:rPr>
+        <w:t>branch</w:t>
+      </w:r>
+      <w:r>
+        <w:t xml:space="preserve"> para trabalhar nas mudanças)</w:t>
+      </w:r>
+    </w:p>
+    <w:p>
+      <w:pPr>
+        <w:pStyle w:val="CommentText"/>
+      </w:pPr>
+      <w:r>
+        <w:t xml:space="preserve">4) </w:t>
+      </w:r>
+      <w:r>
+        <w:rPr>
+          <w:lang w:val="en-US"/>
+        </w:rPr>
+        <w:t>Commit</w:t>
+      </w:r>
+    </w:p>
+    <w:p>
+      <w:pPr>
+        <w:pStyle w:val="CommentText"/>
+        <w:rPr>
+          <w:lang w:val="en-US"/>
+        </w:rPr>
+      </w:pPr>
+      <w:r>
+        <w:t xml:space="preserve">5) Envio de </w:t>
+      </w:r>
+      <w:r>
+        <w:rPr>
+          <w:lang w:val="en-US"/>
+        </w:rPr>
+        <w:t>pull request</w:t>
+      </w:r>
+    </w:p>
+    <w:p>
+      <w:pPr>
+        <w:pStyle w:val="CommentText"/>
+      </w:pPr>
+      <w:r>
+        <w:rPr>
+          <w:lang w:val="en-US"/>
+        </w:rPr>
+        <w:t xml:space="preserve">6) Merge branch. </w:t>
       </w:r>
     </w:p>
   </w:comment>
@@ -3105,7 +4995,7 @@
         <w:rFonts w:ascii="Symbol" w:hAnsi="Symbol" w:hint="default"/>
       </w:rPr>
     </w:lvl>
-    <w:lvl w:ilvl="1" w:tplc="04090003" w:tentative="1">
+    <w:lvl w:ilvl="1" w:tplc="04090003">
       <w:start w:val="1"/>
       <w:numFmt w:val="bullet"/>
       <w:lvlText w:val="o"/>
@@ -3203,6 +5093,92 @@
     </w:lvl>
   </w:abstractNum>
   <w:abstractNum w:abstractNumId="4">
+    <w:nsid w:val="0A5A5FB8"/>
+    <w:multiLevelType w:val="hybridMultilevel"/>
+    <w:tmpl w:val="B7DAAB06"/>
+    <w:lvl w:ilvl="0" w:tplc="0409000F">
+      <w:start w:val="1"/>
+      <w:numFmt w:val="decimal"/>
+      <w:lvlText w:val="%1."/>
+      <w:lvlJc w:val="left"/>
+      <w:pPr>
+        <w:ind w:left="720" w:hanging="360"/>
+      </w:pPr>
+    </w:lvl>
+    <w:lvl w:ilvl="1" w:tplc="04090019" w:tentative="1">
+      <w:start w:val="1"/>
+      <w:numFmt w:val="lowerLetter"/>
+      <w:lvlText w:val="%2."/>
+      <w:lvlJc w:val="left"/>
+      <w:pPr>
+        <w:ind w:left="1440" w:hanging="360"/>
+      </w:pPr>
+    </w:lvl>
+    <w:lvl w:ilvl="2" w:tplc="0409001B" w:tentative="1">
+      <w:start w:val="1"/>
+      <w:numFmt w:val="lowerRoman"/>
+      <w:lvlText w:val="%3."/>
+      <w:lvlJc w:val="right"/>
+      <w:pPr>
+        <w:ind w:left="2160" w:hanging="180"/>
+      </w:pPr>
+    </w:lvl>
+    <w:lvl w:ilvl="3" w:tplc="0409000F" w:tentative="1">
+      <w:start w:val="1"/>
+      <w:numFmt w:val="decimal"/>
+      <w:lvlText w:val="%4."/>
+      <w:lvlJc w:val="left"/>
+      <w:pPr>
+        <w:ind w:left="2880" w:hanging="360"/>
+      </w:pPr>
+    </w:lvl>
+    <w:lvl w:ilvl="4" w:tplc="04090019" w:tentative="1">
+      <w:start w:val="1"/>
+      <w:numFmt w:val="lowerLetter"/>
+      <w:lvlText w:val="%5."/>
+      <w:lvlJc w:val="left"/>
+      <w:pPr>
+        <w:ind w:left="3600" w:hanging="360"/>
+      </w:pPr>
+    </w:lvl>
+    <w:lvl w:ilvl="5" w:tplc="0409001B" w:tentative="1">
+      <w:start w:val="1"/>
+      <w:numFmt w:val="lowerRoman"/>
+      <w:lvlText w:val="%6."/>
+      <w:lvlJc w:val="right"/>
+      <w:pPr>
+        <w:ind w:left="4320" w:hanging="180"/>
+      </w:pPr>
+    </w:lvl>
+    <w:lvl w:ilvl="6" w:tplc="0409000F" w:tentative="1">
+      <w:start w:val="1"/>
+      <w:numFmt w:val="decimal"/>
+      <w:lvlText w:val="%7."/>
+      <w:lvlJc w:val="left"/>
+      <w:pPr>
+        <w:ind w:left="5040" w:hanging="360"/>
+      </w:pPr>
+    </w:lvl>
+    <w:lvl w:ilvl="7" w:tplc="04090019" w:tentative="1">
+      <w:start w:val="1"/>
+      <w:numFmt w:val="lowerLetter"/>
+      <w:lvlText w:val="%8."/>
+      <w:lvlJc w:val="left"/>
+      <w:pPr>
+        <w:ind w:left="5760" w:hanging="360"/>
+      </w:pPr>
+    </w:lvl>
+    <w:lvl w:ilvl="8" w:tplc="0409001B" w:tentative="1">
+      <w:start w:val="1"/>
+      <w:numFmt w:val="lowerRoman"/>
+      <w:lvlText w:val="%9."/>
+      <w:lvlJc w:val="right"/>
+      <w:pPr>
+        <w:ind w:left="6480" w:hanging="180"/>
+      </w:pPr>
+    </w:lvl>
+  </w:abstractNum>
+  <w:abstractNum w:abstractNumId="5">
     <w:nsid w:val="0E9B72E2"/>
     <w:multiLevelType w:val="hybridMultilevel"/>
     <w:tmpl w:val="4936FB12"/>
@@ -3315,7 +5291,7 @@
       </w:rPr>
     </w:lvl>
   </w:abstractNum>
-  <w:abstractNum w:abstractNumId="5">
+  <w:abstractNum w:abstractNumId="6">
     <w:nsid w:val="10C221A5"/>
     <w:multiLevelType w:val="hybridMultilevel"/>
     <w:tmpl w:val="B9F47D74"/>
@@ -3428,7 +5404,7 @@
       </w:rPr>
     </w:lvl>
   </w:abstractNum>
-  <w:abstractNum w:abstractNumId="6">
+  <w:abstractNum w:abstractNumId="7">
     <w:nsid w:val="118540BC"/>
     <w:multiLevelType w:val="hybridMultilevel"/>
     <w:tmpl w:val="7CC2956C"/>
@@ -3544,7 +5520,206 @@
       </w:pPr>
     </w:lvl>
   </w:abstractNum>
-  <w:abstractNum w:abstractNumId="7">
+  <w:abstractNum w:abstractNumId="8">
+    <w:nsid w:val="14C32656"/>
+    <w:multiLevelType w:val="hybridMultilevel"/>
+    <w:tmpl w:val="F2427660"/>
+    <w:lvl w:ilvl="0" w:tplc="0409000F">
+      <w:start w:val="1"/>
+      <w:numFmt w:val="decimal"/>
+      <w:lvlText w:val="%1."/>
+      <w:lvlJc w:val="left"/>
+      <w:pPr>
+        <w:ind w:left="360" w:hanging="360"/>
+      </w:pPr>
+    </w:lvl>
+    <w:lvl w:ilvl="1" w:tplc="04090019">
+      <w:start w:val="1"/>
+      <w:numFmt w:val="lowerLetter"/>
+      <w:lvlText w:val="%2."/>
+      <w:lvlJc w:val="left"/>
+      <w:pPr>
+        <w:ind w:left="1080" w:hanging="360"/>
+      </w:pPr>
+    </w:lvl>
+    <w:lvl w:ilvl="2" w:tplc="0409001B" w:tentative="1">
+      <w:start w:val="1"/>
+      <w:numFmt w:val="lowerRoman"/>
+      <w:lvlText w:val="%3."/>
+      <w:lvlJc w:val="right"/>
+      <w:pPr>
+        <w:ind w:left="1800" w:hanging="180"/>
+      </w:pPr>
+    </w:lvl>
+    <w:lvl w:ilvl="3" w:tplc="0409000F" w:tentative="1">
+      <w:start w:val="1"/>
+      <w:numFmt w:val="decimal"/>
+      <w:lvlText w:val="%4."/>
+      <w:lvlJc w:val="left"/>
+      <w:pPr>
+        <w:ind w:left="2520" w:hanging="360"/>
+      </w:pPr>
+    </w:lvl>
+    <w:lvl w:ilvl="4" w:tplc="04090019" w:tentative="1">
+      <w:start w:val="1"/>
+      <w:numFmt w:val="lowerLetter"/>
+      <w:lvlText w:val="%5."/>
+      <w:lvlJc w:val="left"/>
+      <w:pPr>
+        <w:ind w:left="3240" w:hanging="360"/>
+      </w:pPr>
+    </w:lvl>
+    <w:lvl w:ilvl="5" w:tplc="0409001B" w:tentative="1">
+      <w:start w:val="1"/>
+      <w:numFmt w:val="lowerRoman"/>
+      <w:lvlText w:val="%6."/>
+      <w:lvlJc w:val="right"/>
+      <w:pPr>
+        <w:ind w:left="3960" w:hanging="180"/>
+      </w:pPr>
+    </w:lvl>
+    <w:lvl w:ilvl="6" w:tplc="0409000F" w:tentative="1">
+      <w:start w:val="1"/>
+      <w:numFmt w:val="decimal"/>
+      <w:lvlText w:val="%7."/>
+      <w:lvlJc w:val="left"/>
+      <w:pPr>
+        <w:ind w:left="4680" w:hanging="360"/>
+      </w:pPr>
+    </w:lvl>
+    <w:lvl w:ilvl="7" w:tplc="04090019" w:tentative="1">
+      <w:start w:val="1"/>
+      <w:numFmt w:val="lowerLetter"/>
+      <w:lvlText w:val="%8."/>
+      <w:lvlJc w:val="left"/>
+      <w:pPr>
+        <w:ind w:left="5400" w:hanging="360"/>
+      </w:pPr>
+    </w:lvl>
+    <w:lvl w:ilvl="8" w:tplc="0409001B" w:tentative="1">
+      <w:start w:val="1"/>
+      <w:numFmt w:val="lowerRoman"/>
+      <w:lvlText w:val="%9."/>
+      <w:lvlJc w:val="right"/>
+      <w:pPr>
+        <w:ind w:left="6120" w:hanging="180"/>
+      </w:pPr>
+    </w:lvl>
+  </w:abstractNum>
+  <w:abstractNum w:abstractNumId="9">
+    <w:nsid w:val="170B2BD8"/>
+    <w:multiLevelType w:val="hybridMultilevel"/>
+    <w:tmpl w:val="95D0E610"/>
+    <w:lvl w:ilvl="0" w:tplc="0409000F">
+      <w:start w:val="1"/>
+      <w:numFmt w:val="decimal"/>
+      <w:lvlText w:val="%1."/>
+      <w:lvlJc w:val="left"/>
+      <w:pPr>
+        <w:ind w:left="1080" w:hanging="360"/>
+      </w:pPr>
+      <w:rPr>
+        <w:rFonts w:hint="default"/>
+      </w:rPr>
+    </w:lvl>
+    <w:lvl w:ilvl="1" w:tplc="04090003" w:tentative="1">
+      <w:start w:val="1"/>
+      <w:numFmt w:val="bullet"/>
+      <w:lvlText w:val="o"/>
+      <w:lvlJc w:val="left"/>
+      <w:pPr>
+        <w:ind w:left="180" w:hanging="360"/>
+      </w:pPr>
+      <w:rPr>
+        <w:rFonts w:ascii="Courier New" w:hAnsi="Courier New" w:hint="default"/>
+      </w:rPr>
+    </w:lvl>
+    <w:lvl w:ilvl="2" w:tplc="04090005" w:tentative="1">
+      <w:start w:val="1"/>
+      <w:numFmt w:val="bullet"/>
+      <w:lvlText w:val=""/>
+      <w:lvlJc w:val="left"/>
+      <w:pPr>
+        <w:ind w:left="900" w:hanging="360"/>
+      </w:pPr>
+      <w:rPr>
+        <w:rFonts w:ascii="Wingdings" w:hAnsi="Wingdings" w:hint="default"/>
+      </w:rPr>
+    </w:lvl>
+    <w:lvl w:ilvl="3" w:tplc="04090001" w:tentative="1">
+      <w:start w:val="1"/>
+      <w:numFmt w:val="bullet"/>
+      <w:lvlText w:val=""/>
+      <w:lvlJc w:val="left"/>
+      <w:pPr>
+        <w:ind w:left="1620" w:hanging="360"/>
+      </w:pPr>
+      <w:rPr>
+        <w:rFonts w:ascii="Symbol" w:hAnsi="Symbol" w:hint="default"/>
+      </w:rPr>
+    </w:lvl>
+    <w:lvl w:ilvl="4" w:tplc="04090003" w:tentative="1">
+      <w:start w:val="1"/>
+      <w:numFmt w:val="bullet"/>
+      <w:lvlText w:val="o"/>
+      <w:lvlJc w:val="left"/>
+      <w:pPr>
+        <w:ind w:left="2340" w:hanging="360"/>
+      </w:pPr>
+      <w:rPr>
+        <w:rFonts w:ascii="Courier New" w:hAnsi="Courier New" w:hint="default"/>
+      </w:rPr>
+    </w:lvl>
+    <w:lvl w:ilvl="5" w:tplc="04090005" w:tentative="1">
+      <w:start w:val="1"/>
+      <w:numFmt w:val="bullet"/>
+      <w:lvlText w:val=""/>
+      <w:lvlJc w:val="left"/>
+      <w:pPr>
+        <w:ind w:left="3060" w:hanging="360"/>
+      </w:pPr>
+      <w:rPr>
+        <w:rFonts w:ascii="Wingdings" w:hAnsi="Wingdings" w:hint="default"/>
+      </w:rPr>
+    </w:lvl>
+    <w:lvl w:ilvl="6" w:tplc="04090001" w:tentative="1">
+      <w:start w:val="1"/>
+      <w:numFmt w:val="bullet"/>
+      <w:lvlText w:val=""/>
+      <w:lvlJc w:val="left"/>
+      <w:pPr>
+        <w:ind w:left="3780" w:hanging="360"/>
+      </w:pPr>
+      <w:rPr>
+        <w:rFonts w:ascii="Symbol" w:hAnsi="Symbol" w:hint="default"/>
+      </w:rPr>
+    </w:lvl>
+    <w:lvl w:ilvl="7" w:tplc="04090003" w:tentative="1">
+      <w:start w:val="1"/>
+      <w:numFmt w:val="bullet"/>
+      <w:lvlText w:val="o"/>
+      <w:lvlJc w:val="left"/>
+      <w:pPr>
+        <w:ind w:left="4500" w:hanging="360"/>
+      </w:pPr>
+      <w:rPr>
+        <w:rFonts w:ascii="Courier New" w:hAnsi="Courier New" w:hint="default"/>
+      </w:rPr>
+    </w:lvl>
+    <w:lvl w:ilvl="8" w:tplc="04090005" w:tentative="1">
+      <w:start w:val="1"/>
+      <w:numFmt w:val="bullet"/>
+      <w:lvlText w:val=""/>
+      <w:lvlJc w:val="left"/>
+      <w:pPr>
+        <w:ind w:left="5220" w:hanging="360"/>
+      </w:pPr>
+      <w:rPr>
+        <w:rFonts w:ascii="Wingdings" w:hAnsi="Wingdings" w:hint="default"/>
+      </w:rPr>
+    </w:lvl>
+  </w:abstractNum>
+  <w:abstractNum w:abstractNumId="10">
     <w:nsid w:val="26955492"/>
     <w:multiLevelType w:val="hybridMultilevel"/>
     <w:tmpl w:val="59FA250C"/>
@@ -3657,7 +5832,7 @@
       </w:rPr>
     </w:lvl>
   </w:abstractNum>
-  <w:abstractNum w:abstractNumId="8">
+  <w:abstractNum w:abstractNumId="11">
     <w:nsid w:val="29AE2858"/>
     <w:multiLevelType w:val="multilevel"/>
     <w:tmpl w:val="C4626EBE"/>
@@ -3770,7 +5945,7 @@
       </w:pPr>
     </w:lvl>
   </w:abstractNum>
-  <w:abstractNum w:abstractNumId="9">
+  <w:abstractNum w:abstractNumId="12">
     <w:nsid w:val="2ECA3010"/>
     <w:multiLevelType w:val="hybridMultilevel"/>
     <w:tmpl w:val="2982EC12"/>
@@ -3883,10 +6058,10 @@
       </w:rPr>
     </w:lvl>
   </w:abstractNum>
-  <w:abstractNum w:abstractNumId="10">
+  <w:abstractNum w:abstractNumId="13">
     <w:nsid w:val="30D21953"/>
     <w:multiLevelType w:val="hybridMultilevel"/>
-    <w:tmpl w:val="00D67EB6"/>
+    <w:tmpl w:val="E57E9ABA"/>
     <w:lvl w:ilvl="0" w:tplc="0409000F">
       <w:start w:val="1"/>
       <w:numFmt w:val="decimal"/>
@@ -3905,14 +6080,16 @@
         <w:ind w:left="1440" w:hanging="360"/>
       </w:pPr>
     </w:lvl>
-    <w:lvl w:ilvl="2" w:tplc="0409001B" w:tentative="1">
-      <w:start w:val="1"/>
-      <w:numFmt w:val="lowerRoman"/>
-      <w:lvlText w:val="%3."/>
-      <w:lvlJc w:val="right"/>
-      <w:pPr>
-        <w:ind w:left="2160" w:hanging="180"/>
-      </w:pPr>
+    <w:lvl w:ilvl="2" w:tplc="66ECDA16">
+      <w:numFmt w:val="bullet"/>
+      <w:lvlText w:val="-"/>
+      <w:lvlJc w:val="left"/>
+      <w:pPr>
+        <w:ind w:left="2340" w:hanging="360"/>
+      </w:pPr>
+      <w:rPr>
+        <w:rFonts w:ascii="Times New Roman" w:eastAsia="Times New Roman" w:hAnsi="Times New Roman" w:cs="Times New Roman" w:hint="default"/>
+      </w:rPr>
     </w:lvl>
     <w:lvl w:ilvl="3" w:tplc="0409000F" w:tentative="1">
       <w:start w:val="1"/>
@@ -3969,7 +6146,7 @@
       </w:pPr>
     </w:lvl>
   </w:abstractNum>
-  <w:abstractNum w:abstractNumId="11">
+  <w:abstractNum w:abstractNumId="14">
     <w:nsid w:val="34764FA3"/>
     <w:multiLevelType w:val="hybridMultilevel"/>
     <w:tmpl w:val="EE40A37A"/>
@@ -4082,7 +6259,7 @@
       </w:pPr>
     </w:lvl>
   </w:abstractNum>
-  <w:abstractNum w:abstractNumId="12">
+  <w:abstractNum w:abstractNumId="15">
     <w:nsid w:val="3CD7368E"/>
     <w:multiLevelType w:val="hybridMultilevel"/>
     <w:tmpl w:val="5636D7AC"/>
@@ -4222,7 +6399,343 @@
       </w:rPr>
     </w:lvl>
   </w:abstractNum>
-  <w:abstractNum w:abstractNumId="13">
+  <w:abstractNum w:abstractNumId="16">
+    <w:nsid w:val="3DE07070"/>
+    <w:multiLevelType w:val="hybridMultilevel"/>
+    <w:tmpl w:val="BDB8C7D0"/>
+    <w:lvl w:ilvl="0" w:tplc="66ECDA16">
+      <w:numFmt w:val="bullet"/>
+      <w:lvlText w:val="-"/>
+      <w:lvlJc w:val="left"/>
+      <w:pPr>
+        <w:ind w:left="1080" w:hanging="360"/>
+      </w:pPr>
+      <w:rPr>
+        <w:rFonts w:ascii="Times New Roman" w:eastAsia="Times New Roman" w:hAnsi="Times New Roman" w:cs="Times New Roman" w:hint="default"/>
+      </w:rPr>
+    </w:lvl>
+    <w:lvl w:ilvl="1" w:tplc="04090003" w:tentative="1">
+      <w:start w:val="1"/>
+      <w:numFmt w:val="bullet"/>
+      <w:lvlText w:val="o"/>
+      <w:lvlJc w:val="left"/>
+      <w:pPr>
+        <w:ind w:left="180" w:hanging="360"/>
+      </w:pPr>
+      <w:rPr>
+        <w:rFonts w:ascii="Courier New" w:hAnsi="Courier New" w:hint="default"/>
+      </w:rPr>
+    </w:lvl>
+    <w:lvl w:ilvl="2" w:tplc="04090005" w:tentative="1">
+      <w:start w:val="1"/>
+      <w:numFmt w:val="bullet"/>
+      <w:lvlText w:val=""/>
+      <w:lvlJc w:val="left"/>
+      <w:pPr>
+        <w:ind w:left="900" w:hanging="360"/>
+      </w:pPr>
+      <w:rPr>
+        <w:rFonts w:ascii="Wingdings" w:hAnsi="Wingdings" w:hint="default"/>
+      </w:rPr>
+    </w:lvl>
+    <w:lvl w:ilvl="3" w:tplc="04090001" w:tentative="1">
+      <w:start w:val="1"/>
+      <w:numFmt w:val="bullet"/>
+      <w:lvlText w:val=""/>
+      <w:lvlJc w:val="left"/>
+      <w:pPr>
+        <w:ind w:left="1620" w:hanging="360"/>
+      </w:pPr>
+      <w:rPr>
+        <w:rFonts w:ascii="Symbol" w:hAnsi="Symbol" w:hint="default"/>
+      </w:rPr>
+    </w:lvl>
+    <w:lvl w:ilvl="4" w:tplc="04090003" w:tentative="1">
+      <w:start w:val="1"/>
+      <w:numFmt w:val="bullet"/>
+      <w:lvlText w:val="o"/>
+      <w:lvlJc w:val="left"/>
+      <w:pPr>
+        <w:ind w:left="2340" w:hanging="360"/>
+      </w:pPr>
+      <w:rPr>
+        <w:rFonts w:ascii="Courier New" w:hAnsi="Courier New" w:hint="default"/>
+      </w:rPr>
+    </w:lvl>
+    <w:lvl w:ilvl="5" w:tplc="04090005" w:tentative="1">
+      <w:start w:val="1"/>
+      <w:numFmt w:val="bullet"/>
+      <w:lvlText w:val=""/>
+      <w:lvlJc w:val="left"/>
+      <w:pPr>
+        <w:ind w:left="3060" w:hanging="360"/>
+      </w:pPr>
+      <w:rPr>
+        <w:rFonts w:ascii="Wingdings" w:hAnsi="Wingdings" w:hint="default"/>
+      </w:rPr>
+    </w:lvl>
+    <w:lvl w:ilvl="6" w:tplc="04090001" w:tentative="1">
+      <w:start w:val="1"/>
+      <w:numFmt w:val="bullet"/>
+      <w:lvlText w:val=""/>
+      <w:lvlJc w:val="left"/>
+      <w:pPr>
+        <w:ind w:left="3780" w:hanging="360"/>
+      </w:pPr>
+      <w:rPr>
+        <w:rFonts w:ascii="Symbol" w:hAnsi="Symbol" w:hint="default"/>
+      </w:rPr>
+    </w:lvl>
+    <w:lvl w:ilvl="7" w:tplc="04090003" w:tentative="1">
+      <w:start w:val="1"/>
+      <w:numFmt w:val="bullet"/>
+      <w:lvlText w:val="o"/>
+      <w:lvlJc w:val="left"/>
+      <w:pPr>
+        <w:ind w:left="4500" w:hanging="360"/>
+      </w:pPr>
+      <w:rPr>
+        <w:rFonts w:ascii="Courier New" w:hAnsi="Courier New" w:hint="default"/>
+      </w:rPr>
+    </w:lvl>
+    <w:lvl w:ilvl="8" w:tplc="04090005" w:tentative="1">
+      <w:start w:val="1"/>
+      <w:numFmt w:val="bullet"/>
+      <w:lvlText w:val=""/>
+      <w:lvlJc w:val="left"/>
+      <w:pPr>
+        <w:ind w:left="5220" w:hanging="360"/>
+      </w:pPr>
+      <w:rPr>
+        <w:rFonts w:ascii="Wingdings" w:hAnsi="Wingdings" w:hint="default"/>
+      </w:rPr>
+    </w:lvl>
+  </w:abstractNum>
+  <w:abstractNum w:abstractNumId="17">
+    <w:nsid w:val="3E2960B6"/>
+    <w:multiLevelType w:val="hybridMultilevel"/>
+    <w:tmpl w:val="D09CA9BA"/>
+    <w:lvl w:ilvl="0" w:tplc="66ECDA16">
+      <w:numFmt w:val="bullet"/>
+      <w:lvlText w:val="-"/>
+      <w:lvlJc w:val="left"/>
+      <w:pPr>
+        <w:ind w:left="360" w:hanging="360"/>
+      </w:pPr>
+      <w:rPr>
+        <w:rFonts w:ascii="Times New Roman" w:eastAsia="Times New Roman" w:hAnsi="Times New Roman" w:cs="Times New Roman" w:hint="default"/>
+      </w:rPr>
+    </w:lvl>
+    <w:lvl w:ilvl="1" w:tplc="04090003">
+      <w:start w:val="1"/>
+      <w:numFmt w:val="bullet"/>
+      <w:lvlText w:val="o"/>
+      <w:lvlJc w:val="left"/>
+      <w:pPr>
+        <w:ind w:left="-540" w:hanging="360"/>
+      </w:pPr>
+      <w:rPr>
+        <w:rFonts w:ascii="Courier New" w:hAnsi="Courier New" w:hint="default"/>
+      </w:rPr>
+    </w:lvl>
+    <w:lvl w:ilvl="2" w:tplc="04090005" w:tentative="1">
+      <w:start w:val="1"/>
+      <w:numFmt w:val="bullet"/>
+      <w:lvlText w:val=""/>
+      <w:lvlJc w:val="left"/>
+      <w:pPr>
+        <w:ind w:left="180" w:hanging="360"/>
+      </w:pPr>
+      <w:rPr>
+        <w:rFonts w:ascii="Wingdings" w:hAnsi="Wingdings" w:hint="default"/>
+      </w:rPr>
+    </w:lvl>
+    <w:lvl w:ilvl="3" w:tplc="04090001" w:tentative="1">
+      <w:start w:val="1"/>
+      <w:numFmt w:val="bullet"/>
+      <w:lvlText w:val=""/>
+      <w:lvlJc w:val="left"/>
+      <w:pPr>
+        <w:ind w:left="900" w:hanging="360"/>
+      </w:pPr>
+      <w:rPr>
+        <w:rFonts w:ascii="Symbol" w:hAnsi="Symbol" w:hint="default"/>
+      </w:rPr>
+    </w:lvl>
+    <w:lvl w:ilvl="4" w:tplc="04090003" w:tentative="1">
+      <w:start w:val="1"/>
+      <w:numFmt w:val="bullet"/>
+      <w:lvlText w:val="o"/>
+      <w:lvlJc w:val="left"/>
+      <w:pPr>
+        <w:ind w:left="1620" w:hanging="360"/>
+      </w:pPr>
+      <w:rPr>
+        <w:rFonts w:ascii="Courier New" w:hAnsi="Courier New" w:hint="default"/>
+      </w:rPr>
+    </w:lvl>
+    <w:lvl w:ilvl="5" w:tplc="04090005" w:tentative="1">
+      <w:start w:val="1"/>
+      <w:numFmt w:val="bullet"/>
+      <w:lvlText w:val=""/>
+      <w:lvlJc w:val="left"/>
+      <w:pPr>
+        <w:ind w:left="2340" w:hanging="360"/>
+      </w:pPr>
+      <w:rPr>
+        <w:rFonts w:ascii="Wingdings" w:hAnsi="Wingdings" w:hint="default"/>
+      </w:rPr>
+    </w:lvl>
+    <w:lvl w:ilvl="6" w:tplc="04090001" w:tentative="1">
+      <w:start w:val="1"/>
+      <w:numFmt w:val="bullet"/>
+      <w:lvlText w:val=""/>
+      <w:lvlJc w:val="left"/>
+      <w:pPr>
+        <w:ind w:left="3060" w:hanging="360"/>
+      </w:pPr>
+      <w:rPr>
+        <w:rFonts w:ascii="Symbol" w:hAnsi="Symbol" w:hint="default"/>
+      </w:rPr>
+    </w:lvl>
+    <w:lvl w:ilvl="7" w:tplc="04090003" w:tentative="1">
+      <w:start w:val="1"/>
+      <w:numFmt w:val="bullet"/>
+      <w:lvlText w:val="o"/>
+      <w:lvlJc w:val="left"/>
+      <w:pPr>
+        <w:ind w:left="3780" w:hanging="360"/>
+      </w:pPr>
+      <w:rPr>
+        <w:rFonts w:ascii="Courier New" w:hAnsi="Courier New" w:hint="default"/>
+      </w:rPr>
+    </w:lvl>
+    <w:lvl w:ilvl="8" w:tplc="04090005" w:tentative="1">
+      <w:start w:val="1"/>
+      <w:numFmt w:val="bullet"/>
+      <w:lvlText w:val=""/>
+      <w:lvlJc w:val="left"/>
+      <w:pPr>
+        <w:ind w:left="4500" w:hanging="360"/>
+      </w:pPr>
+      <w:rPr>
+        <w:rFonts w:ascii="Wingdings" w:hAnsi="Wingdings" w:hint="default"/>
+      </w:rPr>
+    </w:lvl>
+  </w:abstractNum>
+  <w:abstractNum w:abstractNumId="18">
+    <w:nsid w:val="4190621E"/>
+    <w:multiLevelType w:val="hybridMultilevel"/>
+    <w:tmpl w:val="BADAD750"/>
+    <w:lvl w:ilvl="0" w:tplc="66ECDA16">
+      <w:numFmt w:val="bullet"/>
+      <w:lvlText w:val="-"/>
+      <w:lvlJc w:val="left"/>
+      <w:pPr>
+        <w:ind w:left="2340" w:hanging="360"/>
+      </w:pPr>
+      <w:rPr>
+        <w:rFonts w:ascii="Times New Roman" w:eastAsia="Times New Roman" w:hAnsi="Times New Roman" w:cs="Times New Roman" w:hint="default"/>
+      </w:rPr>
+    </w:lvl>
+    <w:lvl w:ilvl="1" w:tplc="04090003" w:tentative="1">
+      <w:start w:val="1"/>
+      <w:numFmt w:val="bullet"/>
+      <w:lvlText w:val="o"/>
+      <w:lvlJc w:val="left"/>
+      <w:pPr>
+        <w:ind w:left="1440" w:hanging="360"/>
+      </w:pPr>
+      <w:rPr>
+        <w:rFonts w:ascii="Courier New" w:hAnsi="Courier New" w:hint="default"/>
+      </w:rPr>
+    </w:lvl>
+    <w:lvl w:ilvl="2" w:tplc="04090005" w:tentative="1">
+      <w:start w:val="1"/>
+      <w:numFmt w:val="bullet"/>
+      <w:lvlText w:val=""/>
+      <w:lvlJc w:val="left"/>
+      <w:pPr>
+        <w:ind w:left="2160" w:hanging="360"/>
+      </w:pPr>
+      <w:rPr>
+        <w:rFonts w:ascii="Wingdings" w:hAnsi="Wingdings" w:hint="default"/>
+      </w:rPr>
+    </w:lvl>
+    <w:lvl w:ilvl="3" w:tplc="04090001" w:tentative="1">
+      <w:start w:val="1"/>
+      <w:numFmt w:val="bullet"/>
+      <w:lvlText w:val=""/>
+      <w:lvlJc w:val="left"/>
+      <w:pPr>
+        <w:ind w:left="2880" w:hanging="360"/>
+      </w:pPr>
+      <w:rPr>
+        <w:rFonts w:ascii="Symbol" w:hAnsi="Symbol" w:hint="default"/>
+      </w:rPr>
+    </w:lvl>
+    <w:lvl w:ilvl="4" w:tplc="04090003" w:tentative="1">
+      <w:start w:val="1"/>
+      <w:numFmt w:val="bullet"/>
+      <w:lvlText w:val="o"/>
+      <w:lvlJc w:val="left"/>
+      <w:pPr>
+        <w:ind w:left="3600" w:hanging="360"/>
+      </w:pPr>
+      <w:rPr>
+        <w:rFonts w:ascii="Courier New" w:hAnsi="Courier New" w:hint="default"/>
+      </w:rPr>
+    </w:lvl>
+    <w:lvl w:ilvl="5" w:tplc="04090005" w:tentative="1">
+      <w:start w:val="1"/>
+      <w:numFmt w:val="bullet"/>
+      <w:lvlText w:val=""/>
+      <w:lvlJc w:val="left"/>
+      <w:pPr>
+        <w:ind w:left="4320" w:hanging="360"/>
+      </w:pPr>
+      <w:rPr>
+        <w:rFonts w:ascii="Wingdings" w:hAnsi="Wingdings" w:hint="default"/>
+      </w:rPr>
+    </w:lvl>
+    <w:lvl w:ilvl="6" w:tplc="04090001" w:tentative="1">
+      <w:start w:val="1"/>
+      <w:numFmt w:val="bullet"/>
+      <w:lvlText w:val=""/>
+      <w:lvlJc w:val="left"/>
+      <w:pPr>
+        <w:ind w:left="5040" w:hanging="360"/>
+      </w:pPr>
+      <w:rPr>
+        <w:rFonts w:ascii="Symbol" w:hAnsi="Symbol" w:hint="default"/>
+      </w:rPr>
+    </w:lvl>
+    <w:lvl w:ilvl="7" w:tplc="04090003" w:tentative="1">
+      <w:start w:val="1"/>
+      <w:numFmt w:val="bullet"/>
+      <w:lvlText w:val="o"/>
+      <w:lvlJc w:val="left"/>
+      <w:pPr>
+        <w:ind w:left="5760" w:hanging="360"/>
+      </w:pPr>
+      <w:rPr>
+        <w:rFonts w:ascii="Courier New" w:hAnsi="Courier New" w:hint="default"/>
+      </w:rPr>
+    </w:lvl>
+    <w:lvl w:ilvl="8" w:tplc="04090005" w:tentative="1">
+      <w:start w:val="1"/>
+      <w:numFmt w:val="bullet"/>
+      <w:lvlText w:val=""/>
+      <w:lvlJc w:val="left"/>
+      <w:pPr>
+        <w:ind w:left="6480" w:hanging="360"/>
+      </w:pPr>
+      <w:rPr>
+        <w:rFonts w:ascii="Wingdings" w:hAnsi="Wingdings" w:hint="default"/>
+      </w:rPr>
+    </w:lvl>
+  </w:abstractNum>
+  <w:abstractNum w:abstractNumId="19">
     <w:nsid w:val="42D1092F"/>
     <w:multiLevelType w:val="hybridMultilevel"/>
     <w:tmpl w:val="E57A0424"/>
@@ -4335,7 +6848,7 @@
       </w:rPr>
     </w:lvl>
   </w:abstractNum>
-  <w:abstractNum w:abstractNumId="14">
+  <w:abstractNum w:abstractNumId="20">
     <w:nsid w:val="43F95BE7"/>
     <w:multiLevelType w:val="hybridMultilevel"/>
     <w:tmpl w:val="0270E378"/>
@@ -4448,7 +6961,7 @@
       </w:rPr>
     </w:lvl>
   </w:abstractNum>
-  <w:abstractNum w:abstractNumId="15">
+  <w:abstractNum w:abstractNumId="21">
     <w:nsid w:val="464A41E1"/>
     <w:multiLevelType w:val="hybridMultilevel"/>
     <w:tmpl w:val="0BA066AA"/>
@@ -4458,7 +6971,7 @@
       <w:lvlText w:val=""/>
       <w:lvlJc w:val="left"/>
       <w:pPr>
-        <w:ind w:left="360" w:hanging="360"/>
+        <w:ind w:left="1080" w:hanging="360"/>
       </w:pPr>
       <w:rPr>
         <w:rFonts w:ascii="Symbol" w:hAnsi="Symbol" w:hint="default"/>
@@ -4470,7 +6983,7 @@
       <w:lvlText w:val="o"/>
       <w:lvlJc w:val="left"/>
       <w:pPr>
-        <w:ind w:left="1080" w:hanging="360"/>
+        <w:ind w:left="1800" w:hanging="360"/>
       </w:pPr>
       <w:rPr>
         <w:rFonts w:ascii="Courier New" w:hAnsi="Courier New" w:hint="default"/>
@@ -4482,7 +6995,7 @@
       <w:lvlText w:val=""/>
       <w:lvlJc w:val="left"/>
       <w:pPr>
-        <w:ind w:left="1800" w:hanging="360"/>
+        <w:ind w:left="2520" w:hanging="360"/>
       </w:pPr>
       <w:rPr>
         <w:rFonts w:ascii="Wingdings" w:hAnsi="Wingdings" w:hint="default"/>
@@ -4494,7 +7007,7 @@
       <w:lvlText w:val=""/>
       <w:lvlJc w:val="left"/>
       <w:pPr>
-        <w:ind w:left="2520" w:hanging="360"/>
+        <w:ind w:left="3240" w:hanging="360"/>
       </w:pPr>
       <w:rPr>
         <w:rFonts w:ascii="Symbol" w:hAnsi="Symbol" w:hint="default"/>
@@ -4506,7 +7019,7 @@
       <w:lvlText w:val="o"/>
       <w:lvlJc w:val="left"/>
       <w:pPr>
-        <w:ind w:left="3240" w:hanging="360"/>
+        <w:ind w:left="3960" w:hanging="360"/>
       </w:pPr>
       <w:rPr>
         <w:rFonts w:ascii="Courier New" w:hAnsi="Courier New" w:hint="default"/>
@@ -4518,7 +7031,7 @@
       <w:lvlText w:val=""/>
       <w:lvlJc w:val="left"/>
       <w:pPr>
-        <w:ind w:left="3960" w:hanging="360"/>
+        <w:ind w:left="4680" w:hanging="360"/>
       </w:pPr>
       <w:rPr>
         <w:rFonts w:ascii="Wingdings" w:hAnsi="Wingdings" w:hint="default"/>
@@ -4530,7 +7043,7 @@
       <w:lvlText w:val=""/>
       <w:lvlJc w:val="left"/>
       <w:pPr>
-        <w:ind w:left="4680" w:hanging="360"/>
+        <w:ind w:left="5400" w:hanging="360"/>
       </w:pPr>
       <w:rPr>
         <w:rFonts w:ascii="Symbol" w:hAnsi="Symbol" w:hint="default"/>
@@ -4542,7 +7055,7 @@
       <w:lvlText w:val="o"/>
       <w:lvlJc w:val="left"/>
       <w:pPr>
-        <w:ind w:left="5400" w:hanging="360"/>
+        <w:ind w:left="6120" w:hanging="360"/>
       </w:pPr>
       <w:rPr>
         <w:rFonts w:ascii="Courier New" w:hAnsi="Courier New" w:hint="default"/>
@@ -4554,14 +7067,14 @@
       <w:lvlText w:val=""/>
       <w:lvlJc w:val="left"/>
       <w:pPr>
-        <w:ind w:left="6120" w:hanging="360"/>
+        <w:ind w:left="6840" w:hanging="360"/>
       </w:pPr>
       <w:rPr>
         <w:rFonts w:ascii="Wingdings" w:hAnsi="Wingdings" w:hint="default"/>
       </w:rPr>
     </w:lvl>
   </w:abstractNum>
-  <w:abstractNum w:abstractNumId="16">
+  <w:abstractNum w:abstractNumId="22">
     <w:nsid w:val="46975A66"/>
     <w:multiLevelType w:val="hybridMultilevel"/>
     <w:tmpl w:val="8B663EA6"/>
@@ -4674,7 +7187,7 @@
       </w:rPr>
     </w:lvl>
   </w:abstractNum>
-  <w:abstractNum w:abstractNumId="17">
+  <w:abstractNum w:abstractNumId="23">
     <w:nsid w:val="474A29F1"/>
     <w:multiLevelType w:val="hybridMultilevel"/>
     <w:tmpl w:val="1E70F83A"/>
@@ -4684,7 +7197,7 @@
       <w:lvlText w:val=""/>
       <w:lvlJc w:val="left"/>
       <w:pPr>
-        <w:ind w:left="360" w:hanging="360"/>
+        <w:ind w:left="720" w:hanging="360"/>
       </w:pPr>
       <w:rPr>
         <w:rFonts w:ascii="Symbol" w:hAnsi="Symbol" w:hint="default"/>
@@ -4696,7 +7209,7 @@
       <w:lvlText w:val="o"/>
       <w:lvlJc w:val="left"/>
       <w:pPr>
-        <w:ind w:left="1080" w:hanging="360"/>
+        <w:ind w:left="1440" w:hanging="360"/>
       </w:pPr>
       <w:rPr>
         <w:rFonts w:ascii="Courier New" w:hAnsi="Courier New" w:hint="default"/>
@@ -4708,7 +7221,7 @@
       <w:lvlText w:val=""/>
       <w:lvlJc w:val="left"/>
       <w:pPr>
-        <w:ind w:left="1800" w:hanging="360"/>
+        <w:ind w:left="2160" w:hanging="360"/>
       </w:pPr>
       <w:rPr>
         <w:rFonts w:ascii="Wingdings" w:hAnsi="Wingdings" w:hint="default"/>
@@ -4720,7 +7233,7 @@
       <w:lvlText w:val=""/>
       <w:lvlJc w:val="left"/>
       <w:pPr>
-        <w:ind w:left="2520" w:hanging="360"/>
+        <w:ind w:left="2880" w:hanging="360"/>
       </w:pPr>
       <w:rPr>
         <w:rFonts w:ascii="Symbol" w:hAnsi="Symbol" w:hint="default"/>
@@ -4732,7 +7245,7 @@
       <w:lvlText w:val="o"/>
       <w:lvlJc w:val="left"/>
       <w:pPr>
-        <w:ind w:left="3240" w:hanging="360"/>
+        <w:ind w:left="3600" w:hanging="360"/>
       </w:pPr>
       <w:rPr>
         <w:rFonts w:ascii="Courier New" w:hAnsi="Courier New" w:hint="default"/>
@@ -4744,7 +7257,7 @@
       <w:lvlText w:val=""/>
       <w:lvlJc w:val="left"/>
       <w:pPr>
-        <w:ind w:left="3960" w:hanging="360"/>
+        <w:ind w:left="4320" w:hanging="360"/>
       </w:pPr>
       <w:rPr>
         <w:rFonts w:ascii="Wingdings" w:hAnsi="Wingdings" w:hint="default"/>
@@ -4756,7 +7269,7 @@
       <w:lvlText w:val=""/>
       <w:lvlJc w:val="left"/>
       <w:pPr>
-        <w:ind w:left="4680" w:hanging="360"/>
+        <w:ind w:left="5040" w:hanging="360"/>
       </w:pPr>
       <w:rPr>
         <w:rFonts w:ascii="Symbol" w:hAnsi="Symbol" w:hint="default"/>
@@ -4768,7 +7281,7 @@
       <w:lvlText w:val="o"/>
       <w:lvlJc w:val="left"/>
       <w:pPr>
-        <w:ind w:left="5400" w:hanging="360"/>
+        <w:ind w:left="5760" w:hanging="360"/>
       </w:pPr>
       <w:rPr>
         <w:rFonts w:ascii="Courier New" w:hAnsi="Courier New" w:hint="default"/>
@@ -4780,14 +7293,14 @@
       <w:lvlText w:val=""/>
       <w:lvlJc w:val="left"/>
       <w:pPr>
-        <w:ind w:left="6120" w:hanging="360"/>
+        <w:ind w:left="6480" w:hanging="360"/>
       </w:pPr>
       <w:rPr>
         <w:rFonts w:ascii="Wingdings" w:hAnsi="Wingdings" w:hint="default"/>
       </w:rPr>
     </w:lvl>
   </w:abstractNum>
-  <w:abstractNum w:abstractNumId="18">
+  <w:abstractNum w:abstractNumId="24">
     <w:nsid w:val="524B4136"/>
     <w:multiLevelType w:val="hybridMultilevel"/>
     <w:tmpl w:val="0C5A22A2"/>
@@ -4873,7 +7386,7 @@
       </w:pPr>
     </w:lvl>
   </w:abstractNum>
-  <w:abstractNum w:abstractNumId="19">
+  <w:abstractNum w:abstractNumId="25">
     <w:nsid w:val="545168EF"/>
     <w:multiLevelType w:val="hybridMultilevel"/>
     <w:tmpl w:val="E35E4C0A"/>
@@ -5012,7 +7525,7 @@
       </w:rPr>
     </w:lvl>
   </w:abstractNum>
-  <w:abstractNum w:abstractNumId="20">
+  <w:abstractNum w:abstractNumId="26">
     <w:nsid w:val="54DD7082"/>
     <w:multiLevelType w:val="hybridMultilevel"/>
     <w:tmpl w:val="E3944882"/>
@@ -5125,7 +7638,7 @@
       </w:rPr>
     </w:lvl>
   </w:abstractNum>
-  <w:abstractNum w:abstractNumId="21">
+  <w:abstractNum w:abstractNumId="27">
     <w:nsid w:val="550E3513"/>
     <w:multiLevelType w:val="hybridMultilevel"/>
     <w:tmpl w:val="983CD858"/>
@@ -5241,7 +7754,93 @@
       </w:pPr>
     </w:lvl>
   </w:abstractNum>
-  <w:abstractNum w:abstractNumId="22">
+  <w:abstractNum w:abstractNumId="28">
+    <w:nsid w:val="558B7ECE"/>
+    <w:multiLevelType w:val="hybridMultilevel"/>
+    <w:tmpl w:val="0E787138"/>
+    <w:lvl w:ilvl="0" w:tplc="0409000F">
+      <w:start w:val="1"/>
+      <w:numFmt w:val="decimal"/>
+      <w:lvlText w:val="%1."/>
+      <w:lvlJc w:val="left"/>
+      <w:pPr>
+        <w:ind w:left="720" w:hanging="360"/>
+      </w:pPr>
+    </w:lvl>
+    <w:lvl w:ilvl="1" w:tplc="04090019" w:tentative="1">
+      <w:start w:val="1"/>
+      <w:numFmt w:val="lowerLetter"/>
+      <w:lvlText w:val="%2."/>
+      <w:lvlJc w:val="left"/>
+      <w:pPr>
+        <w:ind w:left="1440" w:hanging="360"/>
+      </w:pPr>
+    </w:lvl>
+    <w:lvl w:ilvl="2" w:tplc="0409001B" w:tentative="1">
+      <w:start w:val="1"/>
+      <w:numFmt w:val="lowerRoman"/>
+      <w:lvlText w:val="%3."/>
+      <w:lvlJc w:val="right"/>
+      <w:pPr>
+        <w:ind w:left="2160" w:hanging="180"/>
+      </w:pPr>
+    </w:lvl>
+    <w:lvl w:ilvl="3" w:tplc="0409000F" w:tentative="1">
+      <w:start w:val="1"/>
+      <w:numFmt w:val="decimal"/>
+      <w:lvlText w:val="%4."/>
+      <w:lvlJc w:val="left"/>
+      <w:pPr>
+        <w:ind w:left="2880" w:hanging="360"/>
+      </w:pPr>
+    </w:lvl>
+    <w:lvl w:ilvl="4" w:tplc="04090019" w:tentative="1">
+      <w:start w:val="1"/>
+      <w:numFmt w:val="lowerLetter"/>
+      <w:lvlText w:val="%5."/>
+      <w:lvlJc w:val="left"/>
+      <w:pPr>
+        <w:ind w:left="3600" w:hanging="360"/>
+      </w:pPr>
+    </w:lvl>
+    <w:lvl w:ilvl="5" w:tplc="0409001B" w:tentative="1">
+      <w:start w:val="1"/>
+      <w:numFmt w:val="lowerRoman"/>
+      <w:lvlText w:val="%6."/>
+      <w:lvlJc w:val="right"/>
+      <w:pPr>
+        <w:ind w:left="4320" w:hanging="180"/>
+      </w:pPr>
+    </w:lvl>
+    <w:lvl w:ilvl="6" w:tplc="0409000F" w:tentative="1">
+      <w:start w:val="1"/>
+      <w:numFmt w:val="decimal"/>
+      <w:lvlText w:val="%7."/>
+      <w:lvlJc w:val="left"/>
+      <w:pPr>
+        <w:ind w:left="5040" w:hanging="360"/>
+      </w:pPr>
+    </w:lvl>
+    <w:lvl w:ilvl="7" w:tplc="04090019" w:tentative="1">
+      <w:start w:val="1"/>
+      <w:numFmt w:val="lowerLetter"/>
+      <w:lvlText w:val="%8."/>
+      <w:lvlJc w:val="left"/>
+      <w:pPr>
+        <w:ind w:left="5760" w:hanging="360"/>
+      </w:pPr>
+    </w:lvl>
+    <w:lvl w:ilvl="8" w:tplc="0409001B" w:tentative="1">
+      <w:start w:val="1"/>
+      <w:numFmt w:val="lowerRoman"/>
+      <w:lvlText w:val="%9."/>
+      <w:lvlJc w:val="right"/>
+      <w:pPr>
+        <w:ind w:left="6480" w:hanging="180"/>
+      </w:pPr>
+    </w:lvl>
+  </w:abstractNum>
+  <w:abstractNum w:abstractNumId="29">
     <w:nsid w:val="5CF57E19"/>
     <w:multiLevelType w:val="hybridMultilevel"/>
     <w:tmpl w:val="B4C43698"/>
@@ -5381,7 +7980,7 @@
       </w:rPr>
     </w:lvl>
   </w:abstractNum>
-  <w:abstractNum w:abstractNumId="23">
+  <w:abstractNum w:abstractNumId="30">
     <w:nsid w:val="5D5A14F4"/>
     <w:multiLevelType w:val="hybridMultilevel"/>
     <w:tmpl w:val="F4CCD222"/>
@@ -5494,7 +8093,208 @@
       </w:rPr>
     </w:lvl>
   </w:abstractNum>
-  <w:abstractNum w:abstractNumId="24">
+  <w:abstractNum w:abstractNumId="31">
+    <w:nsid w:val="606965DB"/>
+    <w:multiLevelType w:val="hybridMultilevel"/>
+    <w:tmpl w:val="E4124316"/>
+    <w:lvl w:ilvl="0" w:tplc="0409000F">
+      <w:start w:val="1"/>
+      <w:numFmt w:val="decimal"/>
+      <w:lvlText w:val="%1."/>
+      <w:lvlJc w:val="left"/>
+      <w:pPr>
+        <w:ind w:left="360" w:hanging="360"/>
+      </w:pPr>
+    </w:lvl>
+    <w:lvl w:ilvl="1" w:tplc="66ECDA16">
+      <w:numFmt w:val="bullet"/>
+      <w:lvlText w:val="-"/>
+      <w:lvlJc w:val="left"/>
+      <w:pPr>
+        <w:ind w:left="1080" w:hanging="360"/>
+      </w:pPr>
+      <w:rPr>
+        <w:rFonts w:ascii="Times New Roman" w:eastAsia="Times New Roman" w:hAnsi="Times New Roman" w:cs="Times New Roman" w:hint="default"/>
+      </w:rPr>
+    </w:lvl>
+    <w:lvl w:ilvl="2" w:tplc="0409001B">
+      <w:start w:val="1"/>
+      <w:numFmt w:val="lowerRoman"/>
+      <w:lvlText w:val="%3."/>
+      <w:lvlJc w:val="right"/>
+      <w:pPr>
+        <w:ind w:left="1800" w:hanging="180"/>
+      </w:pPr>
+    </w:lvl>
+    <w:lvl w:ilvl="3" w:tplc="0409000F" w:tentative="1">
+      <w:start w:val="1"/>
+      <w:numFmt w:val="decimal"/>
+      <w:lvlText w:val="%4."/>
+      <w:lvlJc w:val="left"/>
+      <w:pPr>
+        <w:ind w:left="2520" w:hanging="360"/>
+      </w:pPr>
+    </w:lvl>
+    <w:lvl w:ilvl="4" w:tplc="04090019" w:tentative="1">
+      <w:start w:val="1"/>
+      <w:numFmt w:val="lowerLetter"/>
+      <w:lvlText w:val="%5."/>
+      <w:lvlJc w:val="left"/>
+      <w:pPr>
+        <w:ind w:left="3240" w:hanging="360"/>
+      </w:pPr>
+    </w:lvl>
+    <w:lvl w:ilvl="5" w:tplc="0409001B" w:tentative="1">
+      <w:start w:val="1"/>
+      <w:numFmt w:val="lowerRoman"/>
+      <w:lvlText w:val="%6."/>
+      <w:lvlJc w:val="right"/>
+      <w:pPr>
+        <w:ind w:left="3960" w:hanging="180"/>
+      </w:pPr>
+    </w:lvl>
+    <w:lvl w:ilvl="6" w:tplc="0409000F" w:tentative="1">
+      <w:start w:val="1"/>
+      <w:numFmt w:val="decimal"/>
+      <w:lvlText w:val="%7."/>
+      <w:lvlJc w:val="left"/>
+      <w:pPr>
+        <w:ind w:left="4680" w:hanging="360"/>
+      </w:pPr>
+    </w:lvl>
+    <w:lvl w:ilvl="7" w:tplc="04090019" w:tentative="1">
+      <w:start w:val="1"/>
+      <w:numFmt w:val="lowerLetter"/>
+      <w:lvlText w:val="%8."/>
+      <w:lvlJc w:val="left"/>
+      <w:pPr>
+        <w:ind w:left="5400" w:hanging="360"/>
+      </w:pPr>
+    </w:lvl>
+    <w:lvl w:ilvl="8" w:tplc="0409001B" w:tentative="1">
+      <w:start w:val="1"/>
+      <w:numFmt w:val="lowerRoman"/>
+      <w:lvlText w:val="%9."/>
+      <w:lvlJc w:val="right"/>
+      <w:pPr>
+        <w:ind w:left="6120" w:hanging="180"/>
+      </w:pPr>
+    </w:lvl>
+  </w:abstractNum>
+  <w:abstractNum w:abstractNumId="32">
+    <w:nsid w:val="60A5573A"/>
+    <w:multiLevelType w:val="hybridMultilevel"/>
+    <w:tmpl w:val="0EB8F524"/>
+    <w:lvl w:ilvl="0" w:tplc="0409000F">
+      <w:start w:val="1"/>
+      <w:numFmt w:val="decimal"/>
+      <w:lvlText w:val="%1."/>
+      <w:lvlJc w:val="left"/>
+      <w:pPr>
+        <w:ind w:left="720" w:hanging="360"/>
+      </w:pPr>
+      <w:rPr>
+        <w:rFonts w:hint="default"/>
+      </w:rPr>
+    </w:lvl>
+    <w:lvl w:ilvl="1" w:tplc="04090003">
+      <w:start w:val="1"/>
+      <w:numFmt w:val="bullet"/>
+      <w:lvlText w:val="o"/>
+      <w:lvlJc w:val="left"/>
+      <w:pPr>
+        <w:ind w:left="1080" w:hanging="360"/>
+      </w:pPr>
+      <w:rPr>
+        <w:rFonts w:ascii="Courier New" w:hAnsi="Courier New" w:hint="default"/>
+      </w:rPr>
+    </w:lvl>
+    <w:lvl w:ilvl="2" w:tplc="04090005" w:tentative="1">
+      <w:start w:val="1"/>
+      <w:numFmt w:val="bullet"/>
+      <w:lvlText w:val=""/>
+      <w:lvlJc w:val="left"/>
+      <w:pPr>
+        <w:ind w:left="1800" w:hanging="360"/>
+      </w:pPr>
+      <w:rPr>
+        <w:rFonts w:ascii="Wingdings" w:hAnsi="Wingdings" w:hint="default"/>
+      </w:rPr>
+    </w:lvl>
+    <w:lvl w:ilvl="3" w:tplc="04090001" w:tentative="1">
+      <w:start w:val="1"/>
+      <w:numFmt w:val="bullet"/>
+      <w:lvlText w:val=""/>
+      <w:lvlJc w:val="left"/>
+      <w:pPr>
+        <w:ind w:left="2520" w:hanging="360"/>
+      </w:pPr>
+      <w:rPr>
+        <w:rFonts w:ascii="Symbol" w:hAnsi="Symbol" w:hint="default"/>
+      </w:rPr>
+    </w:lvl>
+    <w:lvl w:ilvl="4" w:tplc="04090003" w:tentative="1">
+      <w:start w:val="1"/>
+      <w:numFmt w:val="bullet"/>
+      <w:lvlText w:val="o"/>
+      <w:lvlJc w:val="left"/>
+      <w:pPr>
+        <w:ind w:left="3240" w:hanging="360"/>
+      </w:pPr>
+      <w:rPr>
+        <w:rFonts w:ascii="Courier New" w:hAnsi="Courier New" w:hint="default"/>
+      </w:rPr>
+    </w:lvl>
+    <w:lvl w:ilvl="5" w:tplc="04090005" w:tentative="1">
+      <w:start w:val="1"/>
+      <w:numFmt w:val="bullet"/>
+      <w:lvlText w:val=""/>
+      <w:lvlJc w:val="left"/>
+      <w:pPr>
+        <w:ind w:left="3960" w:hanging="360"/>
+      </w:pPr>
+      <w:rPr>
+        <w:rFonts w:ascii="Wingdings" w:hAnsi="Wingdings" w:hint="default"/>
+      </w:rPr>
+    </w:lvl>
+    <w:lvl w:ilvl="6" w:tplc="04090001" w:tentative="1">
+      <w:start w:val="1"/>
+      <w:numFmt w:val="bullet"/>
+      <w:lvlText w:val=""/>
+      <w:lvlJc w:val="left"/>
+      <w:pPr>
+        <w:ind w:left="4680" w:hanging="360"/>
+      </w:pPr>
+      <w:rPr>
+        <w:rFonts w:ascii="Symbol" w:hAnsi="Symbol" w:hint="default"/>
+      </w:rPr>
+    </w:lvl>
+    <w:lvl w:ilvl="7" w:tplc="04090003" w:tentative="1">
+      <w:start w:val="1"/>
+      <w:numFmt w:val="bullet"/>
+      <w:lvlText w:val="o"/>
+      <w:lvlJc w:val="left"/>
+      <w:pPr>
+        <w:ind w:left="5400" w:hanging="360"/>
+      </w:pPr>
+      <w:rPr>
+        <w:rFonts w:ascii="Courier New" w:hAnsi="Courier New" w:hint="default"/>
+      </w:rPr>
+    </w:lvl>
+    <w:lvl w:ilvl="8" w:tplc="04090005" w:tentative="1">
+      <w:start w:val="1"/>
+      <w:numFmt w:val="bullet"/>
+      <w:lvlText w:val=""/>
+      <w:lvlJc w:val="left"/>
+      <w:pPr>
+        <w:ind w:left="6120" w:hanging="360"/>
+      </w:pPr>
+      <w:rPr>
+        <w:rFonts w:ascii="Wingdings" w:hAnsi="Wingdings" w:hint="default"/>
+      </w:rPr>
+    </w:lvl>
+  </w:abstractNum>
+  <w:abstractNum w:abstractNumId="33">
     <w:nsid w:val="62466851"/>
     <w:multiLevelType w:val="multilevel"/>
     <w:tmpl w:val="8FE843A6"/>
@@ -5607,7 +8407,7 @@
       </w:pPr>
     </w:lvl>
   </w:abstractNum>
-  <w:abstractNum w:abstractNumId="25">
+  <w:abstractNum w:abstractNumId="34">
     <w:nsid w:val="63213CF3"/>
     <w:multiLevelType w:val="hybridMultilevel"/>
     <w:tmpl w:val="D8026538"/>
@@ -5693,7 +8493,7 @@
       </w:pPr>
     </w:lvl>
   </w:abstractNum>
-  <w:abstractNum w:abstractNumId="26">
+  <w:abstractNum w:abstractNumId="35">
     <w:nsid w:val="69467210"/>
     <w:multiLevelType w:val="multilevel"/>
     <w:tmpl w:val="23D050EA"/>
@@ -5810,7 +8610,7 @@
       </w:pPr>
     </w:lvl>
   </w:abstractNum>
-  <w:abstractNum w:abstractNumId="27">
+  <w:abstractNum w:abstractNumId="36">
     <w:nsid w:val="6E8D5655"/>
     <w:multiLevelType w:val="hybridMultilevel"/>
     <w:tmpl w:val="A5623DA6"/>
@@ -5949,7 +8749,7 @@
       </w:rPr>
     </w:lvl>
   </w:abstractNum>
-  <w:abstractNum w:abstractNumId="28">
+  <w:abstractNum w:abstractNumId="37">
     <w:nsid w:val="7381607A"/>
     <w:multiLevelType w:val="hybridMultilevel"/>
     <w:tmpl w:val="CB30658E"/>
@@ -6065,7 +8865,7 @@
       </w:pPr>
     </w:lvl>
   </w:abstractNum>
-  <w:abstractNum w:abstractNumId="29">
+  <w:abstractNum w:abstractNumId="38">
     <w:nsid w:val="74C02949"/>
     <w:multiLevelType w:val="hybridMultilevel"/>
     <w:tmpl w:val="47E80A94"/>
@@ -6178,7 +8978,7 @@
       </w:rPr>
     </w:lvl>
   </w:abstractNum>
-  <w:abstractNum w:abstractNumId="30">
+  <w:abstractNum w:abstractNumId="39">
     <w:nsid w:val="790933B4"/>
     <w:multiLevelType w:val="hybridMultilevel"/>
     <w:tmpl w:val="7930A6DA"/>
@@ -6291,7 +9091,7 @@
       </w:pPr>
     </w:lvl>
   </w:abstractNum>
-  <w:abstractNum w:abstractNumId="31">
+  <w:abstractNum w:abstractNumId="40">
     <w:nsid w:val="7B0E2005"/>
     <w:multiLevelType w:val="hybridMultilevel"/>
     <w:tmpl w:val="3FC4ADB8"/>
@@ -6408,100 +9208,127 @@
     </w:lvl>
   </w:abstractNum>
   <w:num w:numId="1">
-    <w:abstractNumId w:val="21"/>
+    <w:abstractNumId w:val="27"/>
   </w:num>
   <w:num w:numId="2">
-    <w:abstractNumId w:val="6"/>
+    <w:abstractNumId w:val="7"/>
   </w:num>
   <w:num w:numId="3">
-    <w:abstractNumId w:val="31"/>
+    <w:abstractNumId w:val="40"/>
   </w:num>
   <w:num w:numId="4">
     <w:abstractNumId w:val="2"/>
   </w:num>
   <w:num w:numId="5">
-    <w:abstractNumId w:val="28"/>
+    <w:abstractNumId w:val="37"/>
   </w:num>
   <w:num w:numId="6">
-    <w:abstractNumId w:val="30"/>
+    <w:abstractNumId w:val="39"/>
   </w:num>
   <w:num w:numId="7">
-    <w:abstractNumId w:val="11"/>
+    <w:abstractNumId w:val="14"/>
   </w:num>
   <w:num w:numId="8">
+    <w:abstractNumId w:val="35"/>
+  </w:num>
+  <w:num w:numId="9">
     <w:abstractNumId w:val="26"/>
   </w:num>
-  <w:num w:numId="9">
-    <w:abstractNumId w:val="20"/>
-  </w:num>
   <w:num w:numId="10">
-    <w:abstractNumId w:val="13"/>
+    <w:abstractNumId w:val="19"/>
   </w:num>
   <w:num w:numId="11">
-    <w:abstractNumId w:val="24"/>
+    <w:abstractNumId w:val="33"/>
   </w:num>
   <w:num w:numId="12">
-    <w:abstractNumId w:val="8"/>
+    <w:abstractNumId w:val="11"/>
   </w:num>
   <w:num w:numId="13">
     <w:abstractNumId w:val="0"/>
   </w:num>
   <w:num w:numId="14">
-    <w:abstractNumId w:val="9"/>
+    <w:abstractNumId w:val="12"/>
   </w:num>
   <w:num w:numId="15">
-    <w:abstractNumId w:val="29"/>
+    <w:abstractNumId w:val="38"/>
   </w:num>
   <w:num w:numId="16">
-    <w:abstractNumId w:val="15"/>
+    <w:abstractNumId w:val="21"/>
   </w:num>
   <w:num w:numId="17">
-    <w:abstractNumId w:val="17"/>
+    <w:abstractNumId w:val="23"/>
   </w:num>
   <w:num w:numId="18">
-    <w:abstractNumId w:val="14"/>
+    <w:abstractNumId w:val="20"/>
   </w:num>
   <w:num w:numId="19">
     <w:abstractNumId w:val="3"/>
   </w:num>
   <w:num w:numId="20">
-    <w:abstractNumId w:val="23"/>
+    <w:abstractNumId w:val="30"/>
   </w:num>
   <w:num w:numId="21">
-    <w:abstractNumId w:val="7"/>
+    <w:abstractNumId w:val="10"/>
   </w:num>
   <w:num w:numId="22">
-    <w:abstractNumId w:val="16"/>
+    <w:abstractNumId w:val="22"/>
   </w:num>
   <w:num w:numId="23">
-    <w:abstractNumId w:val="5"/>
+    <w:abstractNumId w:val="6"/>
   </w:num>
   <w:num w:numId="24">
     <w:abstractNumId w:val="1"/>
   </w:num>
   <w:num w:numId="25">
-    <w:abstractNumId w:val="12"/>
+    <w:abstractNumId w:val="15"/>
   </w:num>
   <w:num w:numId="26">
-    <w:abstractNumId w:val="19"/>
+    <w:abstractNumId w:val="25"/>
   </w:num>
   <w:num w:numId="27">
-    <w:abstractNumId w:val="27"/>
+    <w:abstractNumId w:val="36"/>
   </w:num>
   <w:num w:numId="28">
-    <w:abstractNumId w:val="22"/>
+    <w:abstractNumId w:val="29"/>
   </w:num>
   <w:num w:numId="29">
+    <w:abstractNumId w:val="24"/>
+  </w:num>
+  <w:num w:numId="30">
+    <w:abstractNumId w:val="13"/>
+  </w:num>
+  <w:num w:numId="31">
+    <w:abstractNumId w:val="5"/>
+  </w:num>
+  <w:num w:numId="32">
+    <w:abstractNumId w:val="34"/>
+  </w:num>
+  <w:num w:numId="33">
     <w:abstractNumId w:val="18"/>
   </w:num>
-  <w:num w:numId="30">
-    <w:abstractNumId w:val="10"/>
+  <w:num w:numId="34">
+    <w:abstractNumId w:val="31"/>
   </w:num>
-  <w:num w:numId="31">
+  <w:num w:numId="35">
+    <w:abstractNumId w:val="32"/>
+  </w:num>
+  <w:num w:numId="36">
     <w:abstractNumId w:val="4"/>
   </w:num>
-  <w:num w:numId="32">
-    <w:abstractNumId w:val="25"/>
+  <w:num w:numId="37">
+    <w:abstractNumId w:val="17"/>
+  </w:num>
+  <w:num w:numId="38">
+    <w:abstractNumId w:val="16"/>
+  </w:num>
+  <w:num w:numId="39">
+    <w:abstractNumId w:val="9"/>
+  </w:num>
+  <w:num w:numId="40">
+    <w:abstractNumId w:val="28"/>
+  </w:num>
+  <w:num w:numId="41">
+    <w:abstractNumId w:val="8"/>
   </w:num>
 </w:numbering>
 </file>

</xml_diff>